<commit_message>
doc: update daily standup meeting 16 notes
</commit_message>
<xml_diff>
--- a/Documents/Meeting Minutes/daily_standup_meeting_16.docx
+++ b/Documents/Meeting Minutes/daily_standup_meeting_16.docx
@@ -11,10 +11,10 @@
       <w:tblPr>
         <w:tblW w:w="0" w:type="dxa"/>
         <w:tblBorders>
-          <w:top w:val="outset" w:color="auto" w:sz="6" w:space="0"/>
-          <w:left w:val="outset" w:color="auto" w:sz="6" w:space="0"/>
-          <w:bottom w:val="outset" w:color="auto" w:sz="6" w:space="0"/>
-          <w:right w:val="outset" w:color="auto" w:sz="6" w:space="0"/>
+          <w:top w:val="outset" w:sz="6" w:space="0" w:color="auto"/>
+          <w:left w:val="outset" w:sz="6" w:space="0" w:color="auto"/>
+          <w:bottom w:val="outset" w:sz="6" w:space="0" w:color="auto"/>
+          <w:right w:val="outset" w:sz="6" w:space="0" w:color="auto"/>
         </w:tblBorders>
         <w:tblCellMar>
           <w:left w:w="0" w:type="dxa"/>
@@ -34,16 +34,24 @@
           <w:tcPr>
             <w:tcW w:w="4500" w:type="dxa"/>
             <w:tcBorders>
-              <w:top w:val="single" w:color="auto" w:sz="6" w:space="0"/>
-              <w:left w:val="single" w:color="auto" w:sz="6" w:space="0"/>
-              <w:bottom w:val="single" w:color="auto" w:sz="6" w:space="0"/>
-              <w:right w:val="single" w:color="auto" w:sz="6" w:space="0"/>
+              <w:top w:val="single" w:sz="6" w:space="0" w:color="auto"/>
+              <w:left w:val="single" w:sz="6" w:space="0" w:color="auto"/>
+              <w:bottom w:val="single" w:sz="6" w:space="0" w:color="auto"/>
+              <w:right w:val="single" w:sz="6" w:space="0" w:color="auto"/>
             </w:tcBorders>
             <w:hideMark/>
           </w:tcPr>
           <w:p>
             <w:r>
-              <w:t>Project Name: GoCar Ltd. </w:t>
+              <w:t xml:space="preserve">Project Name: </w:t>
+            </w:r>
+            <w:proofErr w:type="spellStart"/>
+            <w:r>
+              <w:t>GoCar</w:t>
+            </w:r>
+            <w:proofErr w:type="spellEnd"/>
+            <w:r>
+              <w:t xml:space="preserve"> Ltd. </w:t>
             </w:r>
           </w:p>
         </w:tc>
@@ -51,16 +59,24 @@
           <w:tcPr>
             <w:tcW w:w="4500" w:type="dxa"/>
             <w:tcBorders>
-              <w:top w:val="single" w:color="auto" w:sz="6" w:space="0"/>
-              <w:left w:val="single" w:color="auto" w:sz="6" w:space="0"/>
-              <w:bottom w:val="single" w:color="auto" w:sz="6" w:space="0"/>
-              <w:right w:val="single" w:color="auto" w:sz="6" w:space="0"/>
+              <w:top w:val="single" w:sz="6" w:space="0" w:color="auto"/>
+              <w:left w:val="single" w:sz="6" w:space="0" w:color="auto"/>
+              <w:bottom w:val="single" w:sz="6" w:space="0" w:color="auto"/>
+              <w:right w:val="single" w:sz="6" w:space="0" w:color="auto"/>
             </w:tcBorders>
             <w:hideMark/>
           </w:tcPr>
           <w:p>
             <w:r>
-              <w:t>Group Name: GoCar Ltd. </w:t>
+              <w:t xml:space="preserve">Group Name: </w:t>
+            </w:r>
+            <w:proofErr w:type="spellStart"/>
+            <w:r>
+              <w:t>GoCar</w:t>
+            </w:r>
+            <w:proofErr w:type="spellEnd"/>
+            <w:r>
+              <w:t xml:space="preserve"> Ltd. </w:t>
             </w:r>
           </w:p>
         </w:tc>
@@ -73,10 +89,10 @@
           <w:tcPr>
             <w:tcW w:w="4500" w:type="dxa"/>
             <w:tcBorders>
-              <w:top w:val="single" w:color="auto" w:sz="6" w:space="0"/>
-              <w:left w:val="single" w:color="auto" w:sz="6" w:space="0"/>
-              <w:bottom w:val="single" w:color="auto" w:sz="6" w:space="0"/>
-              <w:right w:val="single" w:color="auto" w:sz="6" w:space="0"/>
+              <w:top w:val="single" w:sz="6" w:space="0" w:color="auto"/>
+              <w:left w:val="single" w:sz="6" w:space="0" w:color="auto"/>
+              <w:bottom w:val="single" w:sz="6" w:space="0" w:color="auto"/>
+              <w:right w:val="single" w:sz="6" w:space="0" w:color="auto"/>
             </w:tcBorders>
             <w:hideMark/>
           </w:tcPr>
@@ -98,10 +114,10 @@
           <w:tcPr>
             <w:tcW w:w="4500" w:type="dxa"/>
             <w:tcBorders>
-              <w:top w:val="single" w:color="auto" w:sz="6" w:space="0"/>
-              <w:left w:val="single" w:color="auto" w:sz="6" w:space="0"/>
-              <w:bottom w:val="single" w:color="auto" w:sz="6" w:space="0"/>
-              <w:right w:val="single" w:color="auto" w:sz="6" w:space="0"/>
+              <w:top w:val="single" w:sz="6" w:space="0" w:color="auto"/>
+              <w:left w:val="single" w:sz="6" w:space="0" w:color="auto"/>
+              <w:bottom w:val="single" w:sz="6" w:space="0" w:color="auto"/>
+              <w:right w:val="single" w:sz="6" w:space="0" w:color="auto"/>
             </w:tcBorders>
             <w:hideMark/>
           </w:tcPr>
@@ -150,12 +166,10 @@
       <w:pPr>
         <w:numPr>
           <w:ilvl w:val="0"/>
-          <w:numId w:val="1"/>
+          <w:numId w:val="5"/>
         </w:numPr>
-        <w:rPr/>
-      </w:pPr>
-      <w:r>
-        <w:rPr/>
+      </w:pPr>
+      <w:r>
         <w:t>Name:  Sarah Goburdhun</w:t>
       </w:r>
       <w:r>
@@ -169,9 +183,6 @@
       </w:r>
       <w:r>
         <w:tab/>
-      </w:r>
-      <w:r>
-        <w:rPr/>
         <w:t xml:space="preserve">Attended? </w:t>
       </w:r>
       <w:r>
@@ -181,7 +192,6 @@
         <w:t>YES</w:t>
       </w:r>
       <w:r>
-        <w:rPr/>
         <w:t>/NO   </w:t>
       </w:r>
     </w:p>
@@ -189,7 +199,7 @@
       <w:pPr>
         <w:numPr>
           <w:ilvl w:val="0"/>
-          <w:numId w:val="2"/>
+          <w:numId w:val="6"/>
         </w:numPr>
       </w:pPr>
       <w:r>
@@ -197,8 +207,6 @@
       </w:r>
       <w:r>
         <w:tab/>
-      </w:r>
-      <w:r>
         <w:t xml:space="preserve">Favour Esset </w:t>
       </w:r>
       <w:r>
@@ -215,30 +223,41 @@
       </w:r>
       <w:r>
         <w:tab/>
-      </w:r>
-      <w:r>
-        <w:t>Attended? YES/NO </w:t>
+        <w:t xml:space="preserve">Attended? </w:t>
+      </w:r>
+      <w:r>
+        <w:rPr>
+          <w:rFonts w:ascii="Aptos" w:eastAsia="Aptos" w:hAnsi="Aptos" w:cs="Aptos"/>
+          <w:highlight w:val="green"/>
+        </w:rPr>
+        <w:t>YES</w:t>
+      </w:r>
+      <w:r>
+        <w:t xml:space="preserve"> </w:t>
+      </w:r>
+      <w:r>
+        <w:t>/NO </w:t>
       </w:r>
     </w:p>
     <w:p>
       <w:pPr>
         <w:numPr>
           <w:ilvl w:val="0"/>
-          <w:numId w:val="3"/>
+          <w:numId w:val="7"/>
         </w:numPr>
-        <w:rPr/>
-      </w:pPr>
-      <w:r>
-        <w:rPr/>
+      </w:pPr>
+      <w:r>
         <w:t>Name:</w:t>
       </w:r>
       <w:r>
         <w:tab/>
-      </w:r>
-      <w:r>
-        <w:rPr/>
-        <w:t>Koller Melanie Turinabo</w:t>
-      </w:r>
+        <w:t xml:space="preserve">Koller Melanie </w:t>
+      </w:r>
+      <w:proofErr w:type="spellStart"/>
+      <w:r>
+        <w:t>Turinabo</w:t>
+      </w:r>
+      <w:proofErr w:type="spellEnd"/>
       <w:r>
         <w:tab/>
       </w:r>
@@ -247,24 +266,16 @@
       </w:r>
       <w:r>
         <w:tab/>
-      </w:r>
-      <w:r>
-        <w:rPr/>
         <w:t xml:space="preserve">Attended? </w:t>
       </w:r>
       <w:r>
         <w:rPr>
-          <w:rFonts w:ascii="Aptos" w:hAnsi="Aptos" w:eastAsia="Aptos" w:cs="Aptos"/>
-          <w:noProof w:val="0"/>
-          <w:sz w:val="22"/>
-          <w:szCs w:val="22"/>
+          <w:rFonts w:ascii="Aptos" w:eastAsia="Aptos" w:hAnsi="Aptos" w:cs="Aptos"/>
           <w:highlight w:val="green"/>
-          <w:lang w:val="en-GB"/>
         </w:rPr>
         <w:t>YES</w:t>
       </w:r>
       <w:r>
-        <w:rPr/>
         <w:t>/NO  </w:t>
       </w:r>
     </w:p>
@@ -272,19 +283,16 @@
       <w:pPr>
         <w:numPr>
           <w:ilvl w:val="0"/>
-          <w:numId w:val="4"/>
+          <w:numId w:val="8"/>
         </w:numPr>
-        <w:rPr/>
-      </w:pPr>
-      <w:r>
-        <w:rPr/>
+      </w:pPr>
+      <w:r>
         <w:t>Name:</w:t>
       </w:r>
       <w:r>
         <w:tab/>
       </w:r>
       <w:r>
-        <w:rPr/>
         <w:t>Samuel Kingsley</w:t>
       </w:r>
       <w:r>
@@ -298,9 +306,6 @@
       </w:r>
       <w:r>
         <w:tab/>
-      </w:r>
-      <w:r>
-        <w:rPr/>
         <w:t xml:space="preserve">Attended? </w:t>
       </w:r>
       <w:r>
@@ -310,7 +315,6 @@
         <w:t>YES</w:t>
       </w:r>
       <w:r>
-        <w:rPr/>
         <w:t>/NO  </w:t>
       </w:r>
     </w:p>
@@ -318,19 +322,16 @@
       <w:pPr>
         <w:numPr>
           <w:ilvl w:val="0"/>
-          <w:numId w:val="5"/>
+          <w:numId w:val="9"/>
         </w:numPr>
-        <w:rPr/>
-      </w:pPr>
-      <w:r>
-        <w:rPr/>
+      </w:pPr>
+      <w:r>
         <w:t>Name:</w:t>
       </w:r>
       <w:r>
         <w:tab/>
       </w:r>
       <w:r>
-        <w:rPr/>
         <w:t>Iwuagwu Nkem</w:t>
       </w:r>
       <w:r>
@@ -344,19 +345,15 @@
       </w:r>
       <w:r>
         <w:tab/>
-      </w:r>
-      <w:r>
-        <w:rPr/>
         <w:t>Attended?</w:t>
       </w:r>
       <w:r>
         <w:rPr>
-          <w:color w:val="70AD47" w:themeColor="accent6" w:themeTint="FF" w:themeShade="FF"/>
+          <w:color w:val="70AD47" w:themeColor="accent6"/>
         </w:rPr>
         <w:t xml:space="preserve"> YES</w:t>
       </w:r>
       <w:r>
-        <w:rPr/>
         <w:t>/NO </w:t>
       </w:r>
     </w:p>
@@ -395,7 +392,7 @@
       <w:pPr>
         <w:numPr>
           <w:ilvl w:val="0"/>
-          <w:numId w:val="6"/>
+          <w:numId w:val="10"/>
         </w:numPr>
       </w:pPr>
       <w:r>
@@ -405,15 +402,10 @@
     <w:p>
       <w:pPr>
         <w:rPr>
-          <w:rFonts w:ascii="Aptos" w:hAnsi="Aptos" w:eastAsia="Aptos" w:cs="Aptos"/>
-          <w:noProof w:val="0"/>
-          <w:sz w:val="22"/>
-          <w:szCs w:val="22"/>
-          <w:lang w:val="en-GB"/>
+          <w:rFonts w:ascii="Aptos" w:eastAsia="Aptos" w:hAnsi="Aptos" w:cs="Aptos"/>
         </w:rPr>
       </w:pPr>
       <w:r>
-        <w:rPr/>
         <w:t> </w:t>
       </w:r>
       <w:r>
@@ -421,52 +413,31 @@
       </w:r>
       <w:r>
         <w:rPr>
-          <w:rFonts w:ascii="Aptos" w:hAnsi="Aptos" w:eastAsia="Aptos" w:cs="Aptos"/>
-          <w:b w:val="0"/>
-          <w:bCs w:val="0"/>
-          <w:i w:val="0"/>
-          <w:iCs w:val="0"/>
-          <w:caps w:val="0"/>
-          <w:smallCaps w:val="0"/>
-          <w:noProof w:val="0"/>
-          <w:color w:val="000000" w:themeColor="text1" w:themeTint="FF" w:themeShade="FF"/>
-          <w:sz w:val="22"/>
-          <w:szCs w:val="22"/>
-          <w:lang w:val="en-GB"/>
+          <w:rFonts w:ascii="Aptos" w:eastAsia="Aptos" w:hAnsi="Aptos" w:cs="Aptos"/>
+          <w:color w:val="000000" w:themeColor="text1"/>
         </w:rPr>
-        <w:t>Research Moq</w:t>
-      </w:r>
+        <w:t xml:space="preserve">Research </w:t>
+      </w:r>
+      <w:proofErr w:type="spellStart"/>
       <w:r>
         <w:rPr>
-          <w:rFonts w:ascii="Aptos" w:hAnsi="Aptos" w:eastAsia="Aptos" w:cs="Aptos"/>
-          <w:b w:val="0"/>
-          <w:bCs w:val="0"/>
-          <w:i w:val="0"/>
-          <w:iCs w:val="0"/>
-          <w:caps w:val="0"/>
-          <w:smallCaps w:val="0"/>
-          <w:noProof w:val="0"/>
-          <w:color w:val="000000" w:themeColor="text1" w:themeTint="FF" w:themeShade="FF"/>
-          <w:sz w:val="22"/>
-          <w:szCs w:val="22"/>
-          <w:lang w:val="en-GB"/>
+          <w:rFonts w:ascii="Aptos" w:eastAsia="Aptos" w:hAnsi="Aptos" w:cs="Aptos"/>
+          <w:color w:val="000000" w:themeColor="text1"/>
+        </w:rPr>
+        <w:t>Moq</w:t>
+      </w:r>
+      <w:proofErr w:type="spellEnd"/>
+      <w:r>
+        <w:rPr>
+          <w:rFonts w:ascii="Aptos" w:eastAsia="Aptos" w:hAnsi="Aptos" w:cs="Aptos"/>
+          <w:color w:val="000000" w:themeColor="text1"/>
         </w:rPr>
         <w:t>.</w:t>
       </w:r>
       <w:r>
         <w:rPr>
-          <w:rFonts w:ascii="Aptos" w:hAnsi="Aptos" w:eastAsia="Aptos" w:cs="Aptos"/>
-          <w:b w:val="0"/>
-          <w:bCs w:val="0"/>
-          <w:i w:val="0"/>
-          <w:iCs w:val="0"/>
-          <w:caps w:val="0"/>
-          <w:smallCaps w:val="0"/>
-          <w:noProof w:val="0"/>
-          <w:color w:val="000000" w:themeColor="text1" w:themeTint="FF" w:themeShade="FF"/>
-          <w:sz w:val="22"/>
-          <w:szCs w:val="22"/>
-          <w:lang w:val="en-GB"/>
+          <w:rFonts w:ascii="Aptos" w:eastAsia="Aptos" w:hAnsi="Aptos" w:cs="Aptos"/>
+          <w:color w:val="000000" w:themeColor="text1"/>
         </w:rPr>
         <w:t xml:space="preserve"> </w:t>
       </w:r>
@@ -475,26 +446,18 @@
       <w:pPr>
         <w:numPr>
           <w:ilvl w:val="0"/>
-          <w:numId w:val="7"/>
+          <w:numId w:val="11"/>
         </w:numPr>
-        <w:rPr/>
-      </w:pPr>
-      <w:r>
-        <w:rPr/>
+      </w:pPr>
+      <w:r>
         <w:t>What will you do today? </w:t>
       </w:r>
     </w:p>
     <w:p>
       <w:pPr>
-        <w:pStyle w:val="Normal"/>
-        <w:suppressLineNumbers w:val="0"/>
-        <w:bidi w:val="0"/>
-        <w:spacing w:before="0" w:beforeAutospacing="off" w:after="160" w:afterAutospacing="off" w:line="259" w:lineRule="auto"/>
-        <w:ind w:left="720" w:right="0"/>
-        <w:jc w:val="left"/>
-      </w:pPr>
-      <w:r>
-        <w:rPr/>
+        <w:ind w:left="720"/>
+      </w:pPr>
+      <w:r>
         <w:t>Continue research.</w:t>
       </w:r>
     </w:p>
@@ -502,132 +465,109 @@
       <w:pPr>
         <w:numPr>
           <w:ilvl w:val="0"/>
-          <w:numId w:val="7"/>
+          <w:numId w:val="11"/>
         </w:numPr>
-        <w:rPr/>
-      </w:pPr>
-      <w:r>
-        <w:rPr/>
+      </w:pPr>
+      <w:r>
         <w:t>What obstacles are impeding your progress? </w:t>
       </w:r>
     </w:p>
     <w:p>
       <w:r>
-        <w:rPr/>
         <w:t>More research and practice needed.</w:t>
       </w:r>
     </w:p>
     <w:p>
       <w:r>
         <w:rPr>
-          <w:b w:val="1"/>
-          <w:bCs w:val="1"/>
+          <w:b/>
+          <w:bCs/>
           <w:u w:val="single"/>
         </w:rPr>
         <w:t>Team Member (2): Name:</w:t>
       </w:r>
       <w:r>
-        <w:rPr/>
         <w:t> </w:t>
       </w:r>
       <w:r>
-        <w:rPr/>
         <w:t xml:space="preserve">Koller </w:t>
       </w:r>
       <w:r>
-        <w:rPr/>
-        <w:t>Melanie Turinabo </w:t>
+        <w:t xml:space="preserve">Melanie </w:t>
+      </w:r>
+      <w:proofErr w:type="spellStart"/>
+      <w:r>
+        <w:t>Turinabo</w:t>
+      </w:r>
+      <w:proofErr w:type="spellEnd"/>
+      <w:r>
+        <w:t> </w:t>
       </w:r>
     </w:p>
     <w:p>
       <w:pPr>
         <w:numPr>
           <w:ilvl w:val="0"/>
-          <w:numId w:val="8"/>
+          <w:numId w:val="12"/>
         </w:numPr>
-        <w:rPr/>
-      </w:pPr>
-      <w:r>
-        <w:rPr/>
+      </w:pPr>
+      <w:r>
         <w:t>What did you accomplish yesterday? </w:t>
       </w:r>
     </w:p>
     <w:p>
       <w:pPr>
         <w:pStyle w:val="ListParagraph"/>
-        <w:numPr>
-          <w:ilvl w:val="0"/>
-          <w:numId w:val="21"/>
-        </w:numPr>
         <w:rPr>
-          <w:rFonts w:ascii="Aptos" w:hAnsi="Aptos" w:eastAsia="Aptos" w:cs="Aptos"/>
-          <w:b w:val="0"/>
-          <w:bCs w:val="0"/>
-          <w:i w:val="0"/>
-          <w:iCs w:val="0"/>
-          <w:noProof w:val="0"/>
-          <w:color w:val="000000" w:themeColor="text1" w:themeTint="FF" w:themeShade="FF"/>
-          <w:sz w:val="22"/>
-          <w:szCs w:val="22"/>
+          <w:rFonts w:ascii="Aptos" w:eastAsia="Aptos" w:hAnsi="Aptos" w:cs="Aptos"/>
+          <w:color w:val="000000" w:themeColor="text1"/>
           <w:lang w:val="en-US"/>
         </w:rPr>
       </w:pPr>
       <w:r>
         <w:rPr>
-          <w:rFonts w:ascii="Aptos" w:hAnsi="Aptos" w:eastAsia="Aptos" w:cs="Aptos"/>
-          <w:b w:val="0"/>
-          <w:bCs w:val="0"/>
-          <w:i w:val="0"/>
-          <w:iCs w:val="0"/>
-          <w:noProof w:val="0"/>
-          <w:color w:val="000000" w:themeColor="text1" w:themeTint="FF" w:themeShade="FF"/>
-          <w:sz w:val="22"/>
-          <w:szCs w:val="22"/>
+          <w:rFonts w:ascii="Aptos" w:eastAsia="Aptos" w:hAnsi="Aptos" w:cs="Aptos"/>
+          <w:color w:val="000000" w:themeColor="text1"/>
           <w:lang w:val="en-US"/>
         </w:rPr>
-        <w:t>Committed everything to repo so that teammate can</w:t>
+        <w:t xml:space="preserve">Committed everything to repo so that </w:t>
       </w:r>
       <w:r>
         <w:rPr>
-          <w:rFonts w:ascii="Aptos" w:hAnsi="Aptos" w:eastAsia="Aptos" w:cs="Aptos"/>
-          <w:b w:val="0"/>
-          <w:bCs w:val="0"/>
-          <w:i w:val="0"/>
-          <w:iCs w:val="0"/>
-          <w:noProof w:val="0"/>
-          <w:color w:val="000000" w:themeColor="text1" w:themeTint="FF" w:themeShade="FF"/>
-          <w:sz w:val="22"/>
-          <w:szCs w:val="22"/>
+          <w:rFonts w:ascii="Aptos" w:eastAsia="Aptos" w:hAnsi="Aptos" w:cs="Aptos"/>
+          <w:color w:val="000000" w:themeColor="text1"/>
+          <w:lang w:val="en-US"/>
+        </w:rPr>
+        <w:t>my fellow developer</w:t>
+      </w:r>
+      <w:r>
+        <w:rPr>
+          <w:rFonts w:ascii="Aptos" w:eastAsia="Aptos" w:hAnsi="Aptos" w:cs="Aptos"/>
+          <w:color w:val="000000" w:themeColor="text1"/>
+          <w:lang w:val="en-US"/>
+        </w:rPr>
+        <w:t xml:space="preserve"> can</w:t>
+      </w:r>
+      <w:r>
+        <w:rPr>
+          <w:rFonts w:ascii="Aptos" w:eastAsia="Aptos" w:hAnsi="Aptos" w:cs="Aptos"/>
+          <w:color w:val="000000" w:themeColor="text1"/>
           <w:lang w:val="en-US"/>
         </w:rPr>
         <w:t xml:space="preserve"> track</w:t>
       </w:r>
       <w:r>
         <w:rPr>
-          <w:rFonts w:ascii="Aptos" w:hAnsi="Aptos" w:eastAsia="Aptos" w:cs="Aptos"/>
-          <w:b w:val="0"/>
-          <w:bCs w:val="0"/>
-          <w:i w:val="0"/>
-          <w:iCs w:val="0"/>
-          <w:noProof w:val="0"/>
-          <w:color w:val="000000" w:themeColor="text1" w:themeTint="FF" w:themeShade="FF"/>
-          <w:sz w:val="22"/>
-          <w:szCs w:val="22"/>
+          <w:rFonts w:ascii="Aptos" w:eastAsia="Aptos" w:hAnsi="Aptos" w:cs="Aptos"/>
+          <w:color w:val="000000" w:themeColor="text1"/>
           <w:lang w:val="en-US"/>
         </w:rPr>
         <w:t xml:space="preserve"> my</w:t>
       </w:r>
       <w:r>
         <w:rPr>
-          <w:rFonts w:ascii="Aptos" w:hAnsi="Aptos" w:eastAsia="Aptos" w:cs="Aptos"/>
-          <w:b w:val="0"/>
-          <w:bCs w:val="0"/>
-          <w:i w:val="0"/>
-          <w:iCs w:val="0"/>
-          <w:noProof w:val="0"/>
-          <w:color w:val="000000" w:themeColor="text1" w:themeTint="FF" w:themeShade="FF"/>
-          <w:sz w:val="22"/>
-          <w:szCs w:val="22"/>
+          <w:rFonts w:ascii="Aptos" w:eastAsia="Aptos" w:hAnsi="Aptos" w:cs="Aptos"/>
+          <w:color w:val="000000" w:themeColor="text1"/>
           <w:lang w:val="en-US"/>
         </w:rPr>
         <w:t xml:space="preserve"> progress, isolate bugs, or revert specific changes.</w:t>
@@ -637,7 +577,7 @@
       <w:pPr>
         <w:numPr>
           <w:ilvl w:val="0"/>
-          <w:numId w:val="9"/>
+          <w:numId w:val="13"/>
         </w:numPr>
       </w:pPr>
       <w:r>
@@ -647,36 +587,25 @@
     <w:p>
       <w:pPr>
         <w:pStyle w:val="ListParagraph"/>
+      </w:pPr>
+      <w:r>
+        <w:t xml:space="preserve">edited </w:t>
+      </w:r>
+      <w:r>
+        <w:t xml:space="preserve">updated hash function </w:t>
+      </w:r>
+      <w:r>
+        <w:t>-</w:t>
+      </w:r>
+      <w:r>
+        <w:t xml:space="preserve"> ensure keys are not null before hashing.</w:t>
+      </w:r>
+    </w:p>
+    <w:p>
+      <w:pPr>
         <w:numPr>
           <w:ilvl w:val="0"/>
-          <w:numId w:val="23"/>
-        </w:numPr>
-        <w:rPr>
-          <w:sz w:val="22"/>
-          <w:szCs w:val="22"/>
-        </w:rPr>
-      </w:pPr>
-      <w:r>
-        <w:rPr/>
-        <w:t> </w:t>
-      </w:r>
-      <w:r>
-        <w:rPr/>
-        <w:t xml:space="preserve">edited </w:t>
-      </w:r>
-      <w:r>
-        <w:rPr>
-          <w:noProof w:val="0"/>
-          <w:lang w:val="en-GB"/>
-        </w:rPr>
-        <w:t>updated hash function to ensure keys are not null before hashing.</w:t>
-      </w:r>
-    </w:p>
-    <w:p>
-      <w:pPr>
-        <w:numPr>
-          <w:ilvl w:val="0"/>
-          <w:numId w:val="10"/>
+          <w:numId w:val="14"/>
         </w:numPr>
       </w:pPr>
       <w:r>
@@ -705,7 +634,7 @@
       <w:pPr>
         <w:numPr>
           <w:ilvl w:val="0"/>
-          <w:numId w:val="11"/>
+          <w:numId w:val="15"/>
         </w:numPr>
       </w:pPr>
       <w:r>
@@ -729,17 +658,11 @@
         <w:pStyle w:val="ListParagraph"/>
         <w:numPr>
           <w:ilvl w:val="0"/>
-          <w:numId w:val="20"/>
+          <w:numId w:val="24"/>
         </w:numPr>
       </w:pPr>
       <w:r>
-        <w:t>Fix</w:t>
-      </w:r>
-      <w:r>
-        <w:t>ed</w:t>
-      </w:r>
-      <w:r>
-        <w:t xml:space="preserve"> bugs in date validation.</w:t>
+        <w:t>Fixed bugs in date validation.</w:t>
       </w:r>
     </w:p>
     <w:p/>
@@ -747,7 +670,7 @@
       <w:pPr>
         <w:numPr>
           <w:ilvl w:val="0"/>
-          <w:numId w:val="12"/>
+          <w:numId w:val="16"/>
         </w:numPr>
       </w:pPr>
       <w:r>
@@ -768,11 +691,14 @@
         <w:pStyle w:val="ListParagraph"/>
         <w:numPr>
           <w:ilvl w:val="0"/>
-          <w:numId w:val="20"/>
+          <w:numId w:val="24"/>
         </w:numPr>
       </w:pPr>
       <w:r>
-        <w:t>Integrate hashtable</w:t>
+        <w:t xml:space="preserve">Integrate </w:t>
+      </w:r>
+      <w:r>
+        <w:t>hash table</w:t>
       </w:r>
       <w:r>
         <w:t>.</w:t>
@@ -787,16 +713,11 @@
       <w:pPr>
         <w:numPr>
           <w:ilvl w:val="0"/>
-          <w:numId w:val="13"/>
+          <w:numId w:val="17"/>
         </w:numPr>
       </w:pPr>
       <w:r>
         <w:t>What obstacles are impeding your progress?  </w:t>
-      </w:r>
-    </w:p>
-    <w:p>
-      <w:r>
-        <w:t> </w:t>
       </w:r>
     </w:p>
     <w:p>
@@ -821,7 +742,7 @@
       <w:pPr>
         <w:numPr>
           <w:ilvl w:val="0"/>
-          <w:numId w:val="14"/>
+          <w:numId w:val="18"/>
         </w:numPr>
       </w:pPr>
       <w:r>
@@ -831,173 +752,6 @@
     <w:p>
       <w:r>
         <w:t>Answer: </w:t>
-      </w:r>
-    </w:p>
-    <w:p>
-      <w:r>
-        <w:t> </w:t>
-      </w:r>
-    </w:p>
-    <w:p>
-      <w:r>
-        <w:t> </w:t>
-      </w:r>
-    </w:p>
-    <w:p>
-      <w:pPr>
-        <w:numPr>
-          <w:ilvl w:val="0"/>
-          <w:numId w:val="15"/>
-        </w:numPr>
-      </w:pPr>
-      <w:r>
-        <w:t>What will you do today? </w:t>
-      </w:r>
-    </w:p>
-    <w:p>
-      <w:r>
-        <w:t>Answer: </w:t>
-      </w:r>
-    </w:p>
-    <w:p>
-      <w:r>
-        <w:t> </w:t>
-      </w:r>
-    </w:p>
-    <w:p>
-      <w:r>
-        <w:t> </w:t>
-      </w:r>
-    </w:p>
-    <w:p>
-      <w:pPr>
-        <w:numPr>
-          <w:ilvl w:val="0"/>
-          <w:numId w:val="16"/>
-        </w:numPr>
-      </w:pPr>
-      <w:r>
-        <w:t>What obstacles are impeding your progress? </w:t>
-      </w:r>
-    </w:p>
-    <w:p>
-      <w:r>
-        <w:t>Answer: </w:t>
-      </w:r>
-    </w:p>
-    <w:p>
-      <w:r>
-        <w:t> </w:t>
-      </w:r>
-    </w:p>
-    <w:p>
-      <w:r>
-        <w:t> </w:t>
-      </w:r>
-    </w:p>
-    <w:p>
-      <w:r>
-        <w:t> </w:t>
-      </w:r>
-    </w:p>
-    <w:p>
-      <w:r>
-        <w:rPr>
-          <w:b w:val="1"/>
-          <w:bCs w:val="1"/>
-          <w:u w:val="single"/>
-        </w:rPr>
-        <w:t>Team Member (5): Name: </w:t>
-      </w:r>
-      <w:r>
-        <w:rPr/>
-        <w:t> </w:t>
-      </w:r>
-      <w:r>
-        <w:rPr/>
-        <w:t>Iwuagwu Nkem</w:t>
-      </w:r>
-    </w:p>
-    <w:p>
-      <w:pPr>
-        <w:numPr>
-          <w:ilvl w:val="0"/>
-          <w:numId w:val="17"/>
-        </w:numPr>
-      </w:pPr>
-      <w:r>
-        <w:t>What did you accomplish yesterday? </w:t>
-      </w:r>
-    </w:p>
-    <w:p>
-      <w:pPr>
-        <w:spacing w:before="0" w:beforeAutospacing="off" w:after="240" w:afterAutospacing="off"/>
-      </w:pPr>
-      <w:r>
-        <w:rPr/>
-        <w:t>Answer: </w:t>
-      </w:r>
-      <w:r>
-        <w:rPr>
-          <w:rFonts w:ascii="Aptos" w:hAnsi="Aptos" w:eastAsia="Aptos" w:cs="Aptos"/>
-          <w:noProof w:val="0"/>
-          <w:sz w:val="22"/>
-          <w:szCs w:val="22"/>
-          <w:lang w:val="en-GB"/>
-        </w:rPr>
-        <w:t xml:space="preserve"> Presented slides internally for feedback.</w:t>
-      </w:r>
-    </w:p>
-    <w:p/>
-    <w:p>
-      <w:r>
-        <w:t> </w:t>
-      </w:r>
-    </w:p>
-    <w:p>
-      <w:r>
-        <w:t> </w:t>
-      </w:r>
-    </w:p>
-    <w:p>
-      <w:pPr>
-        <w:numPr>
-          <w:ilvl w:val="0"/>
-          <w:numId w:val="18"/>
-        </w:numPr>
-      </w:pPr>
-      <w:r>
-        <w:t>What will you do today? </w:t>
-      </w:r>
-    </w:p>
-    <w:p>
-      <w:pPr>
-        <w:spacing w:before="0" w:beforeAutospacing="off" w:after="240" w:afterAutospacing="off"/>
-      </w:pPr>
-      <w:r>
-        <w:rPr/>
-        <w:t>Answer: </w:t>
-      </w:r>
-      <w:r>
-        <w:rPr>
-          <w:rFonts w:ascii="Aptos" w:hAnsi="Aptos" w:eastAsia="Aptos" w:cs="Aptos"/>
-          <w:noProof w:val="0"/>
-          <w:sz w:val="22"/>
-          <w:szCs w:val="22"/>
-          <w:lang w:val="en-GB"/>
-        </w:rPr>
-        <w:t xml:space="preserve"> Adjusting based on team suggestions.</w:t>
-      </w:r>
-    </w:p>
-    <w:p/>
-    <w:p>
-      <w:r>
-        <w:t> </w:t>
-      </w:r>
-    </w:p>
-    <w:p>
-      <w:r>
-        <w:t> </w:t>
       </w:r>
     </w:p>
     <w:p>
@@ -1008,44 +762,151 @@
         </w:numPr>
       </w:pPr>
       <w:r>
-        <w:t>What obstacles are impeding your progress? </w:t>
+        <w:t>What will you do today? </w:t>
       </w:r>
     </w:p>
     <w:p>
-      <w:pPr>
-        <w:spacing w:before="0" w:beforeAutospacing="off" w:after="240" w:afterAutospacing="off"/>
-      </w:pPr>
-      <w:r>
-        <w:rPr/>
+      <w:r>
         <w:t>Answer: </w:t>
       </w:r>
+    </w:p>
+    <w:p>
+      <w:pPr>
+        <w:numPr>
+          <w:ilvl w:val="0"/>
+          <w:numId w:val="20"/>
+        </w:numPr>
+      </w:pPr>
+      <w:r>
+        <w:t>What obstacles are impeding your progress? </w:t>
+      </w:r>
+    </w:p>
+    <w:p>
+      <w:r>
+        <w:t>Answer: </w:t>
+      </w:r>
+    </w:p>
+    <w:p>
+      <w:r>
+        <w:t> </w:t>
+      </w:r>
+    </w:p>
+    <w:p>
       <w:r>
         <w:rPr>
-          <w:rFonts w:ascii="Aptos" w:hAnsi="Aptos" w:eastAsia="Aptos" w:cs="Aptos"/>
-          <w:noProof w:val="0"/>
-          <w:sz w:val="22"/>
-          <w:szCs w:val="22"/>
-          <w:lang w:val="en-GB"/>
+          <w:b/>
+          <w:bCs/>
+          <w:u w:val="single"/>
         </w:rPr>
-        <w:t xml:space="preserve"> Need updated GoCarLtd branding to finalize visuals.</w:t>
+        <w:t>Team Member (5): Name: </w:t>
+      </w:r>
+      <w:r>
+        <w:t> </w:t>
+      </w:r>
+      <w:r>
+        <w:t>Iwuagwu Nkem</w:t>
+      </w:r>
+    </w:p>
+    <w:p>
+      <w:pPr>
+        <w:numPr>
+          <w:ilvl w:val="0"/>
+          <w:numId w:val="21"/>
+        </w:numPr>
+      </w:pPr>
+      <w:r>
+        <w:t>What did you accomplish yesterday? </w:t>
+      </w:r>
+    </w:p>
+    <w:p>
+      <w:pPr>
+        <w:spacing w:after="240"/>
+      </w:pPr>
+      <w:r>
+        <w:t>Answer: </w:t>
+      </w:r>
+      <w:r>
+        <w:rPr>
+          <w:rFonts w:ascii="Aptos" w:eastAsia="Aptos" w:hAnsi="Aptos" w:cs="Aptos"/>
+        </w:rPr>
+        <w:t xml:space="preserve"> Presented slides internally for feedback.</w:t>
+      </w:r>
+    </w:p>
+    <w:p>
+      <w:r>
+        <w:t> </w:t>
+      </w:r>
+    </w:p>
+    <w:p>
+      <w:pPr>
+        <w:numPr>
+          <w:ilvl w:val="0"/>
+          <w:numId w:val="22"/>
+        </w:numPr>
+      </w:pPr>
+      <w:r>
+        <w:t>What will you do today? </w:t>
+      </w:r>
+    </w:p>
+    <w:p>
+      <w:pPr>
+        <w:spacing w:after="240"/>
+      </w:pPr>
+      <w:r>
+        <w:t>Answer: </w:t>
+      </w:r>
+      <w:r>
+        <w:rPr>
+          <w:rFonts w:ascii="Aptos" w:eastAsia="Aptos" w:hAnsi="Aptos" w:cs="Aptos"/>
+        </w:rPr>
+        <w:t xml:space="preserve"> Adjusting based on team suggestions.</w:t>
+      </w:r>
+    </w:p>
+    <w:p>
+      <w:r>
+        <w:t> </w:t>
+      </w:r>
+    </w:p>
+    <w:p>
+      <w:pPr>
+        <w:numPr>
+          <w:ilvl w:val="0"/>
+          <w:numId w:val="23"/>
+        </w:numPr>
+      </w:pPr>
+      <w:r>
+        <w:t>What obstacles are impeding your progress? </w:t>
+      </w:r>
+    </w:p>
+    <w:p>
+      <w:pPr>
+        <w:spacing w:after="240"/>
+      </w:pPr>
+      <w:r>
+        <w:t>Answer: </w:t>
+      </w:r>
+      <w:r>
+        <w:rPr>
+          <w:rFonts w:ascii="Aptos" w:eastAsia="Aptos" w:hAnsi="Aptos" w:cs="Aptos"/>
+        </w:rPr>
+        <w:t xml:space="preserve"> Need updated </w:t>
+      </w:r>
+      <w:proofErr w:type="spellStart"/>
+      <w:r>
+        <w:rPr>
+          <w:rFonts w:ascii="Aptos" w:eastAsia="Aptos" w:hAnsi="Aptos" w:cs="Aptos"/>
+        </w:rPr>
+        <w:t>GoCarLtd</w:t>
+      </w:r>
+      <w:proofErr w:type="spellEnd"/>
+      <w:r>
+        <w:rPr>
+          <w:rFonts w:ascii="Aptos" w:eastAsia="Aptos" w:hAnsi="Aptos" w:cs="Aptos"/>
+        </w:rPr>
+        <w:t xml:space="preserve"> branding to finalize visuals.</w:t>
       </w:r>
     </w:p>
     <w:p/>
-    <w:p>
-      <w:r>
-        <w:t> </w:t>
-      </w:r>
-    </w:p>
-    <w:p>
-      <w:r>
-        <w:t> </w:t>
-      </w:r>
-    </w:p>
-    <w:p>
-      <w:r>
-        <w:t> </w:t>
-      </w:r>
-    </w:p>
     <w:p>
       <w:r>
         <w:t> </w:t>
@@ -1070,7 +931,7 @@
     <w:p/>
     <w:p/>
     <w:sectPr>
-      <w:pgSz w:w="11906" w:h="16838" w:orient="portrait"/>
+      <w:pgSz w:w="11906" w:h="16838"/>
       <w:pgMar w:top="1440" w:right="1440" w:bottom="1440" w:left="1440" w:header="708" w:footer="708" w:gutter="0"/>
       <w:cols w:space="708"/>
       <w:docGrid w:linePitch="360"/>
@@ -1081,454 +942,6 @@
 
 <file path=word/numbering.xml><?xml version="1.0" encoding="utf-8"?>
 <w:numbering xmlns:wpc="http://schemas.microsoft.com/office/word/2010/wordprocessingCanvas" xmlns:cx="http://schemas.microsoft.com/office/drawing/2014/chartex" xmlns:cx1="http://schemas.microsoft.com/office/drawing/2015/9/8/chartex" xmlns:cx2="http://schemas.microsoft.com/office/drawing/2015/10/21/chartex" xmlns:cx3="http://schemas.microsoft.com/office/drawing/2016/5/9/chartex" xmlns:cx4="http://schemas.microsoft.com/office/drawing/2016/5/10/chartex" xmlns:cx5="http://schemas.microsoft.com/office/drawing/2016/5/11/chartex" xmlns:cx6="http://schemas.microsoft.com/office/drawing/2016/5/12/chartex" xmlns:cx7="http://schemas.microsoft.com/office/drawing/2016/5/13/chartex" xmlns:cx8="http://schemas.microsoft.com/office/drawing/2016/5/14/chartex" xmlns:mc="http://schemas.openxmlformats.org/markup-compatibility/2006" xmlns:aink="http://schemas.microsoft.com/office/drawing/2016/ink" xmlns:am3d="http://schemas.microsoft.com/office/drawing/2017/model3d" xmlns:o="urn:schemas-microsoft-com:office:office" xmlns:oel="http://schemas.microsoft.com/office/2019/extlst" xmlns:r="http://schemas.openxmlformats.org/officeDocument/2006/relationships" xmlns:m="http://schemas.openxmlformats.org/officeDocument/2006/math" xmlns:v="urn:schemas-microsoft-com:vml" xmlns:wp14="http://schemas.microsoft.com/office/word/2010/wordprocessingDrawing" xmlns:wp="http://schemas.openxmlformats.org/drawingml/2006/wordprocessingDrawing" xmlns:w10="urn:schemas-microsoft-com:office:word" xmlns:w="http://schemas.openxmlformats.org/wordprocessingml/2006/main" xmlns:w14="http://schemas.microsoft.com/office/word/2010/wordml" xmlns:w15="http://schemas.microsoft.com/office/word/2012/wordml" xmlns:w16cex="http://schemas.microsoft.com/office/word/2018/wordml/cex" xmlns:w16cid="http://schemas.microsoft.com/office/word/2016/wordml/cid" xmlns:w16="http://schemas.microsoft.com/office/word/2018/wordml" xmlns:w16du="http://schemas.microsoft.com/office/word/2023/wordml/word16du" xmlns:w16sdtdh="http://schemas.microsoft.com/office/word/2020/wordml/sdtdatahash" xmlns:w16sdtfl="http://schemas.microsoft.com/office/word/2024/wordml/sdtformatlock" xmlns:w16se="http://schemas.microsoft.com/office/word/2015/wordml/symex" xmlns:wpg="http://schemas.microsoft.com/office/word/2010/wordprocessingGroup" xmlns:wpi="http://schemas.microsoft.com/office/word/2010/wordprocessingInk" xmlns:wne="http://schemas.microsoft.com/office/word/2006/wordml" xmlns:wps="http://schemas.microsoft.com/office/word/2010/wordprocessingShape" mc:Ignorable="w14 w15 w16se w16cid w16 w16cex w16sdtdh w16sdtfl w16du wp14">
-  <w:abstractNum xmlns:w="http://schemas.openxmlformats.org/wordprocessingml/2006/main" w:abstractNumId="23">
-    <w:nsid w:val="3f8d5b9a"/>
-    <w:multiLevelType xmlns:w="http://schemas.openxmlformats.org/wordprocessingml/2006/main" w:val="hybridMultilevel"/>
-    <w:lvl xmlns:w="http://schemas.openxmlformats.org/wordprocessingml/2006/main" w:ilvl="0">
-      <w:start w:val="1"/>
-      <w:numFmt w:val="bullet"/>
-      <w:lvlText w:val=""/>
-      <w:lvlJc w:val="left"/>
-      <w:pPr>
-        <w:ind w:left="720" w:hanging="360"/>
-      </w:pPr>
-      <w:rPr>
-        <w:rFonts w:hint="default" w:ascii="Symbol" w:hAnsi="Symbol"/>
-      </w:rPr>
-    </w:lvl>
-    <w:lvl xmlns:w="http://schemas.openxmlformats.org/wordprocessingml/2006/main" w:ilvl="1">
-      <w:start w:val="1"/>
-      <w:numFmt w:val="bullet"/>
-      <w:lvlText w:val="o"/>
-      <w:lvlJc w:val="left"/>
-      <w:pPr>
-        <w:ind w:left="1440" w:hanging="360"/>
-      </w:pPr>
-      <w:rPr>
-        <w:rFonts w:hint="default" w:ascii="Courier New" w:hAnsi="Courier New"/>
-      </w:rPr>
-    </w:lvl>
-    <w:lvl xmlns:w="http://schemas.openxmlformats.org/wordprocessingml/2006/main" w:ilvl="2">
-      <w:start w:val="1"/>
-      <w:numFmt w:val="bullet"/>
-      <w:lvlText w:val=""/>
-      <w:lvlJc w:val="left"/>
-      <w:pPr>
-        <w:ind w:left="2160" w:hanging="360"/>
-      </w:pPr>
-      <w:rPr>
-        <w:rFonts w:hint="default" w:ascii="Wingdings" w:hAnsi="Wingdings"/>
-      </w:rPr>
-    </w:lvl>
-    <w:lvl xmlns:w="http://schemas.openxmlformats.org/wordprocessingml/2006/main" w:ilvl="3">
-      <w:start w:val="1"/>
-      <w:numFmt w:val="bullet"/>
-      <w:lvlText w:val=""/>
-      <w:lvlJc w:val="left"/>
-      <w:pPr>
-        <w:ind w:left="2880" w:hanging="360"/>
-      </w:pPr>
-      <w:rPr>
-        <w:rFonts w:hint="default" w:ascii="Symbol" w:hAnsi="Symbol"/>
-      </w:rPr>
-    </w:lvl>
-    <w:lvl xmlns:w="http://schemas.openxmlformats.org/wordprocessingml/2006/main" w:ilvl="4">
-      <w:start w:val="1"/>
-      <w:numFmt w:val="bullet"/>
-      <w:lvlText w:val="o"/>
-      <w:lvlJc w:val="left"/>
-      <w:pPr>
-        <w:ind w:left="3600" w:hanging="360"/>
-      </w:pPr>
-      <w:rPr>
-        <w:rFonts w:hint="default" w:ascii="Courier New" w:hAnsi="Courier New"/>
-      </w:rPr>
-    </w:lvl>
-    <w:lvl xmlns:w="http://schemas.openxmlformats.org/wordprocessingml/2006/main" w:ilvl="5">
-      <w:start w:val="1"/>
-      <w:numFmt w:val="bullet"/>
-      <w:lvlText w:val=""/>
-      <w:lvlJc w:val="left"/>
-      <w:pPr>
-        <w:ind w:left="4320" w:hanging="360"/>
-      </w:pPr>
-      <w:rPr>
-        <w:rFonts w:hint="default" w:ascii="Wingdings" w:hAnsi="Wingdings"/>
-      </w:rPr>
-    </w:lvl>
-    <w:lvl xmlns:w="http://schemas.openxmlformats.org/wordprocessingml/2006/main" w:ilvl="6">
-      <w:start w:val="1"/>
-      <w:numFmt w:val="bullet"/>
-      <w:lvlText w:val=""/>
-      <w:lvlJc w:val="left"/>
-      <w:pPr>
-        <w:ind w:left="5040" w:hanging="360"/>
-      </w:pPr>
-      <w:rPr>
-        <w:rFonts w:hint="default" w:ascii="Symbol" w:hAnsi="Symbol"/>
-      </w:rPr>
-    </w:lvl>
-    <w:lvl xmlns:w="http://schemas.openxmlformats.org/wordprocessingml/2006/main" w:ilvl="7">
-      <w:start w:val="1"/>
-      <w:numFmt w:val="bullet"/>
-      <w:lvlText w:val="o"/>
-      <w:lvlJc w:val="left"/>
-      <w:pPr>
-        <w:ind w:left="5760" w:hanging="360"/>
-      </w:pPr>
-      <w:rPr>
-        <w:rFonts w:hint="default" w:ascii="Courier New" w:hAnsi="Courier New"/>
-      </w:rPr>
-    </w:lvl>
-    <w:lvl xmlns:w="http://schemas.openxmlformats.org/wordprocessingml/2006/main" w:ilvl="8">
-      <w:start w:val="1"/>
-      <w:numFmt w:val="bullet"/>
-      <w:lvlText w:val=""/>
-      <w:lvlJc w:val="left"/>
-      <w:pPr>
-        <w:ind w:left="6480" w:hanging="360"/>
-      </w:pPr>
-      <w:rPr>
-        <w:rFonts w:hint="default" w:ascii="Wingdings" w:hAnsi="Wingdings"/>
-      </w:rPr>
-    </w:lvl>
-  </w:abstractNum>
-  <w:abstractNum xmlns:w="http://schemas.openxmlformats.org/wordprocessingml/2006/main" w:abstractNumId="22">
-    <w:nsid w:val="68b892a"/>
-    <w:multiLevelType xmlns:w="http://schemas.openxmlformats.org/wordprocessingml/2006/main" w:val="hybridMultilevel"/>
-    <w:lvl xmlns:w="http://schemas.openxmlformats.org/wordprocessingml/2006/main" w:ilvl="0">
-      <w:start w:val="1"/>
-      <w:numFmt w:val="bullet"/>
-      <w:lvlText w:val=""/>
-      <w:lvlJc w:val="left"/>
-      <w:pPr>
-        <w:ind w:left="720" w:hanging="360"/>
-      </w:pPr>
-      <w:rPr>
-        <w:rFonts w:hint="default" w:ascii="Symbol" w:hAnsi="Symbol"/>
-      </w:rPr>
-    </w:lvl>
-    <w:lvl xmlns:w="http://schemas.openxmlformats.org/wordprocessingml/2006/main" w:ilvl="1">
-      <w:start w:val="1"/>
-      <w:numFmt w:val="bullet"/>
-      <w:lvlText w:val="o"/>
-      <w:lvlJc w:val="left"/>
-      <w:pPr>
-        <w:ind w:left="1440" w:hanging="360"/>
-      </w:pPr>
-      <w:rPr>
-        <w:rFonts w:hint="default" w:ascii="Courier New" w:hAnsi="Courier New"/>
-      </w:rPr>
-    </w:lvl>
-    <w:lvl xmlns:w="http://schemas.openxmlformats.org/wordprocessingml/2006/main" w:ilvl="2">
-      <w:start w:val="1"/>
-      <w:numFmt w:val="bullet"/>
-      <w:lvlText w:val=""/>
-      <w:lvlJc w:val="left"/>
-      <w:pPr>
-        <w:ind w:left="2160" w:hanging="360"/>
-      </w:pPr>
-      <w:rPr>
-        <w:rFonts w:hint="default" w:ascii="Wingdings" w:hAnsi="Wingdings"/>
-      </w:rPr>
-    </w:lvl>
-    <w:lvl xmlns:w="http://schemas.openxmlformats.org/wordprocessingml/2006/main" w:ilvl="3">
-      <w:start w:val="1"/>
-      <w:numFmt w:val="bullet"/>
-      <w:lvlText w:val=""/>
-      <w:lvlJc w:val="left"/>
-      <w:pPr>
-        <w:ind w:left="2880" w:hanging="360"/>
-      </w:pPr>
-      <w:rPr>
-        <w:rFonts w:hint="default" w:ascii="Symbol" w:hAnsi="Symbol"/>
-      </w:rPr>
-    </w:lvl>
-    <w:lvl xmlns:w="http://schemas.openxmlformats.org/wordprocessingml/2006/main" w:ilvl="4">
-      <w:start w:val="1"/>
-      <w:numFmt w:val="bullet"/>
-      <w:lvlText w:val="o"/>
-      <w:lvlJc w:val="left"/>
-      <w:pPr>
-        <w:ind w:left="3600" w:hanging="360"/>
-      </w:pPr>
-      <w:rPr>
-        <w:rFonts w:hint="default" w:ascii="Courier New" w:hAnsi="Courier New"/>
-      </w:rPr>
-    </w:lvl>
-    <w:lvl xmlns:w="http://schemas.openxmlformats.org/wordprocessingml/2006/main" w:ilvl="5">
-      <w:start w:val="1"/>
-      <w:numFmt w:val="bullet"/>
-      <w:lvlText w:val=""/>
-      <w:lvlJc w:val="left"/>
-      <w:pPr>
-        <w:ind w:left="4320" w:hanging="360"/>
-      </w:pPr>
-      <w:rPr>
-        <w:rFonts w:hint="default" w:ascii="Wingdings" w:hAnsi="Wingdings"/>
-      </w:rPr>
-    </w:lvl>
-    <w:lvl xmlns:w="http://schemas.openxmlformats.org/wordprocessingml/2006/main" w:ilvl="6">
-      <w:start w:val="1"/>
-      <w:numFmt w:val="bullet"/>
-      <w:lvlText w:val=""/>
-      <w:lvlJc w:val="left"/>
-      <w:pPr>
-        <w:ind w:left="5040" w:hanging="360"/>
-      </w:pPr>
-      <w:rPr>
-        <w:rFonts w:hint="default" w:ascii="Symbol" w:hAnsi="Symbol"/>
-      </w:rPr>
-    </w:lvl>
-    <w:lvl xmlns:w="http://schemas.openxmlformats.org/wordprocessingml/2006/main" w:ilvl="7">
-      <w:start w:val="1"/>
-      <w:numFmt w:val="bullet"/>
-      <w:lvlText w:val="o"/>
-      <w:lvlJc w:val="left"/>
-      <w:pPr>
-        <w:ind w:left="5760" w:hanging="360"/>
-      </w:pPr>
-      <w:rPr>
-        <w:rFonts w:hint="default" w:ascii="Courier New" w:hAnsi="Courier New"/>
-      </w:rPr>
-    </w:lvl>
-    <w:lvl xmlns:w="http://schemas.openxmlformats.org/wordprocessingml/2006/main" w:ilvl="8">
-      <w:start w:val="1"/>
-      <w:numFmt w:val="bullet"/>
-      <w:lvlText w:val=""/>
-      <w:lvlJc w:val="left"/>
-      <w:pPr>
-        <w:ind w:left="6480" w:hanging="360"/>
-      </w:pPr>
-      <w:rPr>
-        <w:rFonts w:hint="default" w:ascii="Wingdings" w:hAnsi="Wingdings"/>
-      </w:rPr>
-    </w:lvl>
-  </w:abstractNum>
-  <w:abstractNum xmlns:w="http://schemas.openxmlformats.org/wordprocessingml/2006/main" w:abstractNumId="21">
-    <w:nsid w:val="48193677"/>
-    <w:multiLevelType xmlns:w="http://schemas.openxmlformats.org/wordprocessingml/2006/main" w:val="hybridMultilevel"/>
-    <w:lvl xmlns:w="http://schemas.openxmlformats.org/wordprocessingml/2006/main" w:ilvl="0">
-      <w:start w:val="1"/>
-      <w:numFmt w:val="bullet"/>
-      <w:lvlText w:val=""/>
-      <w:lvlJc w:val="left"/>
-      <w:pPr>
-        <w:ind w:left="720" w:hanging="360"/>
-      </w:pPr>
-      <w:rPr>
-        <w:rFonts w:hint="default" w:ascii="Symbol" w:hAnsi="Symbol"/>
-      </w:rPr>
-    </w:lvl>
-    <w:lvl xmlns:w="http://schemas.openxmlformats.org/wordprocessingml/2006/main" w:ilvl="1">
-      <w:start w:val="1"/>
-      <w:numFmt w:val="bullet"/>
-      <w:lvlText w:val="o"/>
-      <w:lvlJc w:val="left"/>
-      <w:pPr>
-        <w:ind w:left="1440" w:hanging="360"/>
-      </w:pPr>
-      <w:rPr>
-        <w:rFonts w:hint="default" w:ascii="Courier New" w:hAnsi="Courier New"/>
-      </w:rPr>
-    </w:lvl>
-    <w:lvl xmlns:w="http://schemas.openxmlformats.org/wordprocessingml/2006/main" w:ilvl="2">
-      <w:start w:val="1"/>
-      <w:numFmt w:val="bullet"/>
-      <w:lvlText w:val=""/>
-      <w:lvlJc w:val="left"/>
-      <w:pPr>
-        <w:ind w:left="2160" w:hanging="360"/>
-      </w:pPr>
-      <w:rPr>
-        <w:rFonts w:hint="default" w:ascii="Wingdings" w:hAnsi="Wingdings"/>
-      </w:rPr>
-    </w:lvl>
-    <w:lvl xmlns:w="http://schemas.openxmlformats.org/wordprocessingml/2006/main" w:ilvl="3">
-      <w:start w:val="1"/>
-      <w:numFmt w:val="bullet"/>
-      <w:lvlText w:val=""/>
-      <w:lvlJc w:val="left"/>
-      <w:pPr>
-        <w:ind w:left="2880" w:hanging="360"/>
-      </w:pPr>
-      <w:rPr>
-        <w:rFonts w:hint="default" w:ascii="Symbol" w:hAnsi="Symbol"/>
-      </w:rPr>
-    </w:lvl>
-    <w:lvl xmlns:w="http://schemas.openxmlformats.org/wordprocessingml/2006/main" w:ilvl="4">
-      <w:start w:val="1"/>
-      <w:numFmt w:val="bullet"/>
-      <w:lvlText w:val="o"/>
-      <w:lvlJc w:val="left"/>
-      <w:pPr>
-        <w:ind w:left="3600" w:hanging="360"/>
-      </w:pPr>
-      <w:rPr>
-        <w:rFonts w:hint="default" w:ascii="Courier New" w:hAnsi="Courier New"/>
-      </w:rPr>
-    </w:lvl>
-    <w:lvl xmlns:w="http://schemas.openxmlformats.org/wordprocessingml/2006/main" w:ilvl="5">
-      <w:start w:val="1"/>
-      <w:numFmt w:val="bullet"/>
-      <w:lvlText w:val=""/>
-      <w:lvlJc w:val="left"/>
-      <w:pPr>
-        <w:ind w:left="4320" w:hanging="360"/>
-      </w:pPr>
-      <w:rPr>
-        <w:rFonts w:hint="default" w:ascii="Wingdings" w:hAnsi="Wingdings"/>
-      </w:rPr>
-    </w:lvl>
-    <w:lvl xmlns:w="http://schemas.openxmlformats.org/wordprocessingml/2006/main" w:ilvl="6">
-      <w:start w:val="1"/>
-      <w:numFmt w:val="bullet"/>
-      <w:lvlText w:val=""/>
-      <w:lvlJc w:val="left"/>
-      <w:pPr>
-        <w:ind w:left="5040" w:hanging="360"/>
-      </w:pPr>
-      <w:rPr>
-        <w:rFonts w:hint="default" w:ascii="Symbol" w:hAnsi="Symbol"/>
-      </w:rPr>
-    </w:lvl>
-    <w:lvl xmlns:w="http://schemas.openxmlformats.org/wordprocessingml/2006/main" w:ilvl="7">
-      <w:start w:val="1"/>
-      <w:numFmt w:val="bullet"/>
-      <w:lvlText w:val="o"/>
-      <w:lvlJc w:val="left"/>
-      <w:pPr>
-        <w:ind w:left="5760" w:hanging="360"/>
-      </w:pPr>
-      <w:rPr>
-        <w:rFonts w:hint="default" w:ascii="Courier New" w:hAnsi="Courier New"/>
-      </w:rPr>
-    </w:lvl>
-    <w:lvl xmlns:w="http://schemas.openxmlformats.org/wordprocessingml/2006/main" w:ilvl="8">
-      <w:start w:val="1"/>
-      <w:numFmt w:val="bullet"/>
-      <w:lvlText w:val=""/>
-      <w:lvlJc w:val="left"/>
-      <w:pPr>
-        <w:ind w:left="6480" w:hanging="360"/>
-      </w:pPr>
-      <w:rPr>
-        <w:rFonts w:hint="default" w:ascii="Wingdings" w:hAnsi="Wingdings"/>
-      </w:rPr>
-    </w:lvl>
-  </w:abstractNum>
-  <w:abstractNum xmlns:w="http://schemas.openxmlformats.org/wordprocessingml/2006/main" w:abstractNumId="20">
-    <w:nsid w:val="6f11dbbf"/>
-    <w:multiLevelType xmlns:w="http://schemas.openxmlformats.org/wordprocessingml/2006/main" w:val="hybridMultilevel"/>
-    <w:lvl xmlns:w="http://schemas.openxmlformats.org/wordprocessingml/2006/main" w:ilvl="0">
-      <w:start w:val="1"/>
-      <w:numFmt w:val="bullet"/>
-      <w:lvlText w:val=""/>
-      <w:lvlJc w:val="left"/>
-      <w:pPr>
-        <w:ind w:left="720" w:hanging="360"/>
-      </w:pPr>
-      <w:rPr>
-        <w:rFonts w:hint="default" w:ascii="Symbol" w:hAnsi="Symbol"/>
-      </w:rPr>
-    </w:lvl>
-    <w:lvl xmlns:w="http://schemas.openxmlformats.org/wordprocessingml/2006/main" w:ilvl="1">
-      <w:start w:val="1"/>
-      <w:numFmt w:val="bullet"/>
-      <w:lvlText w:val="o"/>
-      <w:lvlJc w:val="left"/>
-      <w:pPr>
-        <w:ind w:left="1440" w:hanging="360"/>
-      </w:pPr>
-      <w:rPr>
-        <w:rFonts w:hint="default" w:ascii="Courier New" w:hAnsi="Courier New"/>
-      </w:rPr>
-    </w:lvl>
-    <w:lvl xmlns:w="http://schemas.openxmlformats.org/wordprocessingml/2006/main" w:ilvl="2">
-      <w:start w:val="1"/>
-      <w:numFmt w:val="bullet"/>
-      <w:lvlText w:val=""/>
-      <w:lvlJc w:val="left"/>
-      <w:pPr>
-        <w:ind w:left="2160" w:hanging="360"/>
-      </w:pPr>
-      <w:rPr>
-        <w:rFonts w:hint="default" w:ascii="Wingdings" w:hAnsi="Wingdings"/>
-      </w:rPr>
-    </w:lvl>
-    <w:lvl xmlns:w="http://schemas.openxmlformats.org/wordprocessingml/2006/main" w:ilvl="3">
-      <w:start w:val="1"/>
-      <w:numFmt w:val="bullet"/>
-      <w:lvlText w:val=""/>
-      <w:lvlJc w:val="left"/>
-      <w:pPr>
-        <w:ind w:left="2880" w:hanging="360"/>
-      </w:pPr>
-      <w:rPr>
-        <w:rFonts w:hint="default" w:ascii="Symbol" w:hAnsi="Symbol"/>
-      </w:rPr>
-    </w:lvl>
-    <w:lvl xmlns:w="http://schemas.openxmlformats.org/wordprocessingml/2006/main" w:ilvl="4">
-      <w:start w:val="1"/>
-      <w:numFmt w:val="bullet"/>
-      <w:lvlText w:val="o"/>
-      <w:lvlJc w:val="left"/>
-      <w:pPr>
-        <w:ind w:left="3600" w:hanging="360"/>
-      </w:pPr>
-      <w:rPr>
-        <w:rFonts w:hint="default" w:ascii="Courier New" w:hAnsi="Courier New"/>
-      </w:rPr>
-    </w:lvl>
-    <w:lvl xmlns:w="http://schemas.openxmlformats.org/wordprocessingml/2006/main" w:ilvl="5">
-      <w:start w:val="1"/>
-      <w:numFmt w:val="bullet"/>
-      <w:lvlText w:val=""/>
-      <w:lvlJc w:val="left"/>
-      <w:pPr>
-        <w:ind w:left="4320" w:hanging="360"/>
-      </w:pPr>
-      <w:rPr>
-        <w:rFonts w:hint="default" w:ascii="Wingdings" w:hAnsi="Wingdings"/>
-      </w:rPr>
-    </w:lvl>
-    <w:lvl xmlns:w="http://schemas.openxmlformats.org/wordprocessingml/2006/main" w:ilvl="6">
-      <w:start w:val="1"/>
-      <w:numFmt w:val="bullet"/>
-      <w:lvlText w:val=""/>
-      <w:lvlJc w:val="left"/>
-      <w:pPr>
-        <w:ind w:left="5040" w:hanging="360"/>
-      </w:pPr>
-      <w:rPr>
-        <w:rFonts w:hint="default" w:ascii="Symbol" w:hAnsi="Symbol"/>
-      </w:rPr>
-    </w:lvl>
-    <w:lvl xmlns:w="http://schemas.openxmlformats.org/wordprocessingml/2006/main" w:ilvl="7">
-      <w:start w:val="1"/>
-      <w:numFmt w:val="bullet"/>
-      <w:lvlText w:val="o"/>
-      <w:lvlJc w:val="left"/>
-      <w:pPr>
-        <w:ind w:left="5760" w:hanging="360"/>
-      </w:pPr>
-      <w:rPr>
-        <w:rFonts w:hint="default" w:ascii="Courier New" w:hAnsi="Courier New"/>
-      </w:rPr>
-    </w:lvl>
-    <w:lvl xmlns:w="http://schemas.openxmlformats.org/wordprocessingml/2006/main" w:ilvl="8">
-      <w:start w:val="1"/>
-      <w:numFmt w:val="bullet"/>
-      <w:lvlText w:val=""/>
-      <w:lvlJc w:val="left"/>
-      <w:pPr>
-        <w:ind w:left="6480" w:hanging="360"/>
-      </w:pPr>
-      <w:rPr>
-        <w:rFonts w:hint="default" w:ascii="Wingdings" w:hAnsi="Wingdings"/>
-      </w:rPr>
-    </w:lvl>
-  </w:abstractNum>
   <w:abstractNum w:abstractNumId="0" w15:restartNumberingAfterBreak="0">
     <w:nsid w:val="01F95DB2"/>
     <w:multiLevelType w:val="multilevel"/>
@@ -1643,6 +1056,119 @@
     </w:lvl>
   </w:abstractNum>
   <w:abstractNum w:abstractNumId="1" w15:restartNumberingAfterBreak="0">
+    <w:nsid w:val="068B892A"/>
+    <w:multiLevelType w:val="hybridMultilevel"/>
+    <w:tmpl w:val="9E66203A"/>
+    <w:lvl w:ilvl="0" w:tplc="DB062618">
+      <w:start w:val="1"/>
+      <w:numFmt w:val="bullet"/>
+      <w:lvlText w:val=""/>
+      <w:lvlJc w:val="left"/>
+      <w:pPr>
+        <w:ind w:left="720" w:hanging="360"/>
+      </w:pPr>
+      <w:rPr>
+        <w:rFonts w:ascii="Symbol" w:hAnsi="Symbol" w:hint="default"/>
+      </w:rPr>
+    </w:lvl>
+    <w:lvl w:ilvl="1" w:tplc="E8F218A0">
+      <w:start w:val="1"/>
+      <w:numFmt w:val="bullet"/>
+      <w:lvlText w:val="o"/>
+      <w:lvlJc w:val="left"/>
+      <w:pPr>
+        <w:ind w:left="1440" w:hanging="360"/>
+      </w:pPr>
+      <w:rPr>
+        <w:rFonts w:ascii="Courier New" w:hAnsi="Courier New" w:hint="default"/>
+      </w:rPr>
+    </w:lvl>
+    <w:lvl w:ilvl="2" w:tplc="13A88D64">
+      <w:start w:val="1"/>
+      <w:numFmt w:val="bullet"/>
+      <w:lvlText w:val=""/>
+      <w:lvlJc w:val="left"/>
+      <w:pPr>
+        <w:ind w:left="2160" w:hanging="360"/>
+      </w:pPr>
+      <w:rPr>
+        <w:rFonts w:ascii="Wingdings" w:hAnsi="Wingdings" w:hint="default"/>
+      </w:rPr>
+    </w:lvl>
+    <w:lvl w:ilvl="3" w:tplc="BB5AF5E4">
+      <w:start w:val="1"/>
+      <w:numFmt w:val="bullet"/>
+      <w:lvlText w:val=""/>
+      <w:lvlJc w:val="left"/>
+      <w:pPr>
+        <w:ind w:left="2880" w:hanging="360"/>
+      </w:pPr>
+      <w:rPr>
+        <w:rFonts w:ascii="Symbol" w:hAnsi="Symbol" w:hint="default"/>
+      </w:rPr>
+    </w:lvl>
+    <w:lvl w:ilvl="4" w:tplc="C4D0DAB0">
+      <w:start w:val="1"/>
+      <w:numFmt w:val="bullet"/>
+      <w:lvlText w:val="o"/>
+      <w:lvlJc w:val="left"/>
+      <w:pPr>
+        <w:ind w:left="3600" w:hanging="360"/>
+      </w:pPr>
+      <w:rPr>
+        <w:rFonts w:ascii="Courier New" w:hAnsi="Courier New" w:hint="default"/>
+      </w:rPr>
+    </w:lvl>
+    <w:lvl w:ilvl="5" w:tplc="327E7F34">
+      <w:start w:val="1"/>
+      <w:numFmt w:val="bullet"/>
+      <w:lvlText w:val=""/>
+      <w:lvlJc w:val="left"/>
+      <w:pPr>
+        <w:ind w:left="4320" w:hanging="360"/>
+      </w:pPr>
+      <w:rPr>
+        <w:rFonts w:ascii="Wingdings" w:hAnsi="Wingdings" w:hint="default"/>
+      </w:rPr>
+    </w:lvl>
+    <w:lvl w:ilvl="6" w:tplc="7FBE1DBC">
+      <w:start w:val="1"/>
+      <w:numFmt w:val="bullet"/>
+      <w:lvlText w:val=""/>
+      <w:lvlJc w:val="left"/>
+      <w:pPr>
+        <w:ind w:left="5040" w:hanging="360"/>
+      </w:pPr>
+      <w:rPr>
+        <w:rFonts w:ascii="Symbol" w:hAnsi="Symbol" w:hint="default"/>
+      </w:rPr>
+    </w:lvl>
+    <w:lvl w:ilvl="7" w:tplc="341EE91C">
+      <w:start w:val="1"/>
+      <w:numFmt w:val="bullet"/>
+      <w:lvlText w:val="o"/>
+      <w:lvlJc w:val="left"/>
+      <w:pPr>
+        <w:ind w:left="5760" w:hanging="360"/>
+      </w:pPr>
+      <w:rPr>
+        <w:rFonts w:ascii="Courier New" w:hAnsi="Courier New" w:hint="default"/>
+      </w:rPr>
+    </w:lvl>
+    <w:lvl w:ilvl="8" w:tplc="634AA964">
+      <w:start w:val="1"/>
+      <w:numFmt w:val="bullet"/>
+      <w:lvlText w:val=""/>
+      <w:lvlJc w:val="left"/>
+      <w:pPr>
+        <w:ind w:left="6480" w:hanging="360"/>
+      </w:pPr>
+      <w:rPr>
+        <w:rFonts w:ascii="Wingdings" w:hAnsi="Wingdings" w:hint="default"/>
+      </w:rPr>
+    </w:lvl>
+  </w:abstractNum>
+  <w:abstractNum w:abstractNumId="2" w15:restartNumberingAfterBreak="0">
     <w:nsid w:val="154520AF"/>
     <w:multiLevelType w:val="multilevel"/>
     <w:tmpl w:val="0EC4BF6A"/>
@@ -1658,7 +1184,7 @@
         <w:ind w:left="720" w:hanging="360"/>
       </w:pPr>
       <w:rPr>
-        <w:rFonts w:hint="default" w:ascii="Symbol" w:hAnsi="Symbol"/>
+        <w:rFonts w:ascii="Symbol" w:hAnsi="Symbol" w:hint="default"/>
         <w:sz w:val="20"/>
       </w:rPr>
     </w:lvl>
@@ -1674,7 +1200,7 @@
         <w:ind w:left="1440" w:hanging="360"/>
       </w:pPr>
       <w:rPr>
-        <w:rFonts w:hint="default" w:ascii="Symbol" w:hAnsi="Symbol"/>
+        <w:rFonts w:ascii="Symbol" w:hAnsi="Symbol" w:hint="default"/>
         <w:sz w:val="20"/>
       </w:rPr>
     </w:lvl>
@@ -1690,7 +1216,7 @@
         <w:ind w:left="2160" w:hanging="360"/>
       </w:pPr>
       <w:rPr>
-        <w:rFonts w:hint="default" w:ascii="Symbol" w:hAnsi="Symbol"/>
+        <w:rFonts w:ascii="Symbol" w:hAnsi="Symbol" w:hint="default"/>
         <w:sz w:val="20"/>
       </w:rPr>
     </w:lvl>
@@ -1706,7 +1232,7 @@
         <w:ind w:left="2880" w:hanging="360"/>
       </w:pPr>
       <w:rPr>
-        <w:rFonts w:hint="default" w:ascii="Symbol" w:hAnsi="Symbol"/>
+        <w:rFonts w:ascii="Symbol" w:hAnsi="Symbol" w:hint="default"/>
         <w:sz w:val="20"/>
       </w:rPr>
     </w:lvl>
@@ -1722,7 +1248,7 @@
         <w:ind w:left="3600" w:hanging="360"/>
       </w:pPr>
       <w:rPr>
-        <w:rFonts w:hint="default" w:ascii="Symbol" w:hAnsi="Symbol"/>
+        <w:rFonts w:ascii="Symbol" w:hAnsi="Symbol" w:hint="default"/>
         <w:sz w:val="20"/>
       </w:rPr>
     </w:lvl>
@@ -1738,7 +1264,7 @@
         <w:ind w:left="4320" w:hanging="360"/>
       </w:pPr>
       <w:rPr>
-        <w:rFonts w:hint="default" w:ascii="Symbol" w:hAnsi="Symbol"/>
+        <w:rFonts w:ascii="Symbol" w:hAnsi="Symbol" w:hint="default"/>
         <w:sz w:val="20"/>
       </w:rPr>
     </w:lvl>
@@ -1754,7 +1280,7 @@
         <w:ind w:left="5040" w:hanging="360"/>
       </w:pPr>
       <w:rPr>
-        <w:rFonts w:hint="default" w:ascii="Symbol" w:hAnsi="Symbol"/>
+        <w:rFonts w:ascii="Symbol" w:hAnsi="Symbol" w:hint="default"/>
         <w:sz w:val="20"/>
       </w:rPr>
     </w:lvl>
@@ -1770,7 +1296,7 @@
         <w:ind w:left="5760" w:hanging="360"/>
       </w:pPr>
       <w:rPr>
-        <w:rFonts w:hint="default" w:ascii="Symbol" w:hAnsi="Symbol"/>
+        <w:rFonts w:ascii="Symbol" w:hAnsi="Symbol" w:hint="default"/>
         <w:sz w:val="20"/>
       </w:rPr>
     </w:lvl>
@@ -1786,12 +1312,12 @@
         <w:ind w:left="6480" w:hanging="360"/>
       </w:pPr>
       <w:rPr>
-        <w:rFonts w:hint="default" w:ascii="Symbol" w:hAnsi="Symbol"/>
+        <w:rFonts w:ascii="Symbol" w:hAnsi="Symbol" w:hint="default"/>
         <w:sz w:val="20"/>
       </w:rPr>
     </w:lvl>
   </w:abstractNum>
-  <w:abstractNum w:abstractNumId="2" w15:restartNumberingAfterBreak="0">
+  <w:abstractNum w:abstractNumId="3" w15:restartNumberingAfterBreak="0">
     <w:nsid w:val="164037C0"/>
     <w:multiLevelType w:val="multilevel"/>
     <w:tmpl w:val="E2743C62"/>
@@ -1904,7 +1430,7 @@
       </w:pPr>
     </w:lvl>
   </w:abstractNum>
-  <w:abstractNum w:abstractNumId="3" w15:restartNumberingAfterBreak="0">
+  <w:abstractNum w:abstractNumId="4" w15:restartNumberingAfterBreak="0">
     <w:nsid w:val="1ECA69B7"/>
     <w:multiLevelType w:val="multilevel"/>
     <w:tmpl w:val="DE6ECECE"/>
@@ -2017,7 +1543,7 @@
       </w:pPr>
     </w:lvl>
   </w:abstractNum>
-  <w:abstractNum w:abstractNumId="4" w15:restartNumberingAfterBreak="0">
+  <w:abstractNum w:abstractNumId="5" w15:restartNumberingAfterBreak="0">
     <w:nsid w:val="206D3C00"/>
     <w:multiLevelType w:val="multilevel"/>
     <w:tmpl w:val="17E4EA7A"/>
@@ -2033,7 +1559,7 @@
         <w:ind w:left="720" w:hanging="360"/>
       </w:pPr>
       <w:rPr>
-        <w:rFonts w:hint="default" w:ascii="Symbol" w:hAnsi="Symbol"/>
+        <w:rFonts w:ascii="Symbol" w:hAnsi="Symbol" w:hint="default"/>
         <w:sz w:val="20"/>
       </w:rPr>
     </w:lvl>
@@ -2049,7 +1575,7 @@
         <w:ind w:left="1440" w:hanging="360"/>
       </w:pPr>
       <w:rPr>
-        <w:rFonts w:hint="default" w:ascii="Symbol" w:hAnsi="Symbol"/>
+        <w:rFonts w:ascii="Symbol" w:hAnsi="Symbol" w:hint="default"/>
         <w:sz w:val="20"/>
       </w:rPr>
     </w:lvl>
@@ -2065,7 +1591,7 @@
         <w:ind w:left="2160" w:hanging="360"/>
       </w:pPr>
       <w:rPr>
-        <w:rFonts w:hint="default" w:ascii="Symbol" w:hAnsi="Symbol"/>
+        <w:rFonts w:ascii="Symbol" w:hAnsi="Symbol" w:hint="default"/>
         <w:sz w:val="20"/>
       </w:rPr>
     </w:lvl>
@@ -2081,7 +1607,7 @@
         <w:ind w:left="2880" w:hanging="360"/>
       </w:pPr>
       <w:rPr>
-        <w:rFonts w:hint="default" w:ascii="Symbol" w:hAnsi="Symbol"/>
+        <w:rFonts w:ascii="Symbol" w:hAnsi="Symbol" w:hint="default"/>
         <w:sz w:val="20"/>
       </w:rPr>
     </w:lvl>
@@ -2097,7 +1623,7 @@
         <w:ind w:left="3600" w:hanging="360"/>
       </w:pPr>
       <w:rPr>
-        <w:rFonts w:hint="default" w:ascii="Symbol" w:hAnsi="Symbol"/>
+        <w:rFonts w:ascii="Symbol" w:hAnsi="Symbol" w:hint="default"/>
         <w:sz w:val="20"/>
       </w:rPr>
     </w:lvl>
@@ -2113,7 +1639,7 @@
         <w:ind w:left="4320" w:hanging="360"/>
       </w:pPr>
       <w:rPr>
-        <w:rFonts w:hint="default" w:ascii="Symbol" w:hAnsi="Symbol"/>
+        <w:rFonts w:ascii="Symbol" w:hAnsi="Symbol" w:hint="default"/>
         <w:sz w:val="20"/>
       </w:rPr>
     </w:lvl>
@@ -2129,7 +1655,7 @@
         <w:ind w:left="5040" w:hanging="360"/>
       </w:pPr>
       <w:rPr>
-        <w:rFonts w:hint="default" w:ascii="Symbol" w:hAnsi="Symbol"/>
+        <w:rFonts w:ascii="Symbol" w:hAnsi="Symbol" w:hint="default"/>
         <w:sz w:val="20"/>
       </w:rPr>
     </w:lvl>
@@ -2145,7 +1671,7 @@
         <w:ind w:left="5760" w:hanging="360"/>
       </w:pPr>
       <w:rPr>
-        <w:rFonts w:hint="default" w:ascii="Symbol" w:hAnsi="Symbol"/>
+        <w:rFonts w:ascii="Symbol" w:hAnsi="Symbol" w:hint="default"/>
         <w:sz w:val="20"/>
       </w:rPr>
     </w:lvl>
@@ -2161,12 +1687,12 @@
         <w:ind w:left="6480" w:hanging="360"/>
       </w:pPr>
       <w:rPr>
-        <w:rFonts w:hint="default" w:ascii="Symbol" w:hAnsi="Symbol"/>
+        <w:rFonts w:ascii="Symbol" w:hAnsi="Symbol" w:hint="default"/>
         <w:sz w:val="20"/>
       </w:rPr>
     </w:lvl>
   </w:abstractNum>
-  <w:abstractNum w:abstractNumId="5" w15:restartNumberingAfterBreak="0">
+  <w:abstractNum w:abstractNumId="6" w15:restartNumberingAfterBreak="0">
     <w:nsid w:val="28201DEA"/>
     <w:multiLevelType w:val="multilevel"/>
     <w:tmpl w:val="A330EAAE"/>
@@ -2279,7 +1805,7 @@
       </w:pPr>
     </w:lvl>
   </w:abstractNum>
-  <w:abstractNum w:abstractNumId="6" w15:restartNumberingAfterBreak="0">
+  <w:abstractNum w:abstractNumId="7" w15:restartNumberingAfterBreak="0">
     <w:nsid w:val="28701B88"/>
     <w:multiLevelType w:val="multilevel"/>
     <w:tmpl w:val="F0E063C0"/>
@@ -2392,7 +1918,7 @@
       </w:pPr>
     </w:lvl>
   </w:abstractNum>
-  <w:abstractNum w:abstractNumId="7" w15:restartNumberingAfterBreak="0">
+  <w:abstractNum w:abstractNumId="8" w15:restartNumberingAfterBreak="0">
     <w:nsid w:val="33EB74CB"/>
     <w:multiLevelType w:val="multilevel"/>
     <w:tmpl w:val="A02A021C"/>
@@ -2505,7 +2031,7 @@
       </w:pPr>
     </w:lvl>
   </w:abstractNum>
-  <w:abstractNum w:abstractNumId="8" w15:restartNumberingAfterBreak="0">
+  <w:abstractNum w:abstractNumId="9" w15:restartNumberingAfterBreak="0">
     <w:nsid w:val="34A0232A"/>
     <w:multiLevelType w:val="multilevel"/>
     <w:tmpl w:val="80E41EF0"/>
@@ -2618,7 +2144,120 @@
       </w:pPr>
     </w:lvl>
   </w:abstractNum>
-  <w:abstractNum w:abstractNumId="9" w15:restartNumberingAfterBreak="0">
+  <w:abstractNum w:abstractNumId="10" w15:restartNumberingAfterBreak="0">
+    <w:nsid w:val="3F8D5B9A"/>
+    <w:multiLevelType w:val="hybridMultilevel"/>
+    <w:tmpl w:val="142E9A46"/>
+    <w:lvl w:ilvl="0" w:tplc="1C0449F6">
+      <w:start w:val="1"/>
+      <w:numFmt w:val="bullet"/>
+      <w:lvlText w:val=""/>
+      <w:lvlJc w:val="left"/>
+      <w:pPr>
+        <w:ind w:left="720" w:hanging="360"/>
+      </w:pPr>
+      <w:rPr>
+        <w:rFonts w:ascii="Symbol" w:hAnsi="Symbol" w:hint="default"/>
+      </w:rPr>
+    </w:lvl>
+    <w:lvl w:ilvl="1" w:tplc="F0FE08B4">
+      <w:start w:val="1"/>
+      <w:numFmt w:val="bullet"/>
+      <w:lvlText w:val="o"/>
+      <w:lvlJc w:val="left"/>
+      <w:pPr>
+        <w:ind w:left="1440" w:hanging="360"/>
+      </w:pPr>
+      <w:rPr>
+        <w:rFonts w:ascii="Courier New" w:hAnsi="Courier New" w:hint="default"/>
+      </w:rPr>
+    </w:lvl>
+    <w:lvl w:ilvl="2" w:tplc="4314CEBA">
+      <w:start w:val="1"/>
+      <w:numFmt w:val="bullet"/>
+      <w:lvlText w:val=""/>
+      <w:lvlJc w:val="left"/>
+      <w:pPr>
+        <w:ind w:left="2160" w:hanging="360"/>
+      </w:pPr>
+      <w:rPr>
+        <w:rFonts w:ascii="Wingdings" w:hAnsi="Wingdings" w:hint="default"/>
+      </w:rPr>
+    </w:lvl>
+    <w:lvl w:ilvl="3" w:tplc="3B9EA5BE">
+      <w:start w:val="1"/>
+      <w:numFmt w:val="bullet"/>
+      <w:lvlText w:val=""/>
+      <w:lvlJc w:val="left"/>
+      <w:pPr>
+        <w:ind w:left="2880" w:hanging="360"/>
+      </w:pPr>
+      <w:rPr>
+        <w:rFonts w:ascii="Symbol" w:hAnsi="Symbol" w:hint="default"/>
+      </w:rPr>
+    </w:lvl>
+    <w:lvl w:ilvl="4" w:tplc="1D2EEC44">
+      <w:start w:val="1"/>
+      <w:numFmt w:val="bullet"/>
+      <w:lvlText w:val="o"/>
+      <w:lvlJc w:val="left"/>
+      <w:pPr>
+        <w:ind w:left="3600" w:hanging="360"/>
+      </w:pPr>
+      <w:rPr>
+        <w:rFonts w:ascii="Courier New" w:hAnsi="Courier New" w:hint="default"/>
+      </w:rPr>
+    </w:lvl>
+    <w:lvl w:ilvl="5" w:tplc="A7340298">
+      <w:start w:val="1"/>
+      <w:numFmt w:val="bullet"/>
+      <w:lvlText w:val=""/>
+      <w:lvlJc w:val="left"/>
+      <w:pPr>
+        <w:ind w:left="4320" w:hanging="360"/>
+      </w:pPr>
+      <w:rPr>
+        <w:rFonts w:ascii="Wingdings" w:hAnsi="Wingdings" w:hint="default"/>
+      </w:rPr>
+    </w:lvl>
+    <w:lvl w:ilvl="6" w:tplc="EEBA0EBA">
+      <w:start w:val="1"/>
+      <w:numFmt w:val="bullet"/>
+      <w:lvlText w:val=""/>
+      <w:lvlJc w:val="left"/>
+      <w:pPr>
+        <w:ind w:left="5040" w:hanging="360"/>
+      </w:pPr>
+      <w:rPr>
+        <w:rFonts w:ascii="Symbol" w:hAnsi="Symbol" w:hint="default"/>
+      </w:rPr>
+    </w:lvl>
+    <w:lvl w:ilvl="7" w:tplc="546649BC">
+      <w:start w:val="1"/>
+      <w:numFmt w:val="bullet"/>
+      <w:lvlText w:val="o"/>
+      <w:lvlJc w:val="left"/>
+      <w:pPr>
+        <w:ind w:left="5760" w:hanging="360"/>
+      </w:pPr>
+      <w:rPr>
+        <w:rFonts w:ascii="Courier New" w:hAnsi="Courier New" w:hint="default"/>
+      </w:rPr>
+    </w:lvl>
+    <w:lvl w:ilvl="8" w:tplc="1A268FF2">
+      <w:start w:val="1"/>
+      <w:numFmt w:val="bullet"/>
+      <w:lvlText w:val=""/>
+      <w:lvlJc w:val="left"/>
+      <w:pPr>
+        <w:ind w:left="6480" w:hanging="360"/>
+      </w:pPr>
+      <w:rPr>
+        <w:rFonts w:ascii="Wingdings" w:hAnsi="Wingdings" w:hint="default"/>
+      </w:rPr>
+    </w:lvl>
+  </w:abstractNum>
+  <w:abstractNum w:abstractNumId="11" w15:restartNumberingAfterBreak="0">
     <w:nsid w:val="45B453FD"/>
     <w:multiLevelType w:val="multilevel"/>
     <w:tmpl w:val="BBD20934"/>
@@ -2731,7 +2370,120 @@
       </w:pPr>
     </w:lvl>
   </w:abstractNum>
-  <w:abstractNum w:abstractNumId="10" w15:restartNumberingAfterBreak="0">
+  <w:abstractNum w:abstractNumId="12" w15:restartNumberingAfterBreak="0">
+    <w:nsid w:val="48193677"/>
+    <w:multiLevelType w:val="hybridMultilevel"/>
+    <w:tmpl w:val="751C1F62"/>
+    <w:lvl w:ilvl="0" w:tplc="37DAF1A8">
+      <w:start w:val="1"/>
+      <w:numFmt w:val="bullet"/>
+      <w:lvlText w:val=""/>
+      <w:lvlJc w:val="left"/>
+      <w:pPr>
+        <w:ind w:left="720" w:hanging="360"/>
+      </w:pPr>
+      <w:rPr>
+        <w:rFonts w:ascii="Symbol" w:hAnsi="Symbol" w:hint="default"/>
+      </w:rPr>
+    </w:lvl>
+    <w:lvl w:ilvl="1" w:tplc="540CAC5A">
+      <w:start w:val="1"/>
+      <w:numFmt w:val="bullet"/>
+      <w:lvlText w:val="o"/>
+      <w:lvlJc w:val="left"/>
+      <w:pPr>
+        <w:ind w:left="1440" w:hanging="360"/>
+      </w:pPr>
+      <w:rPr>
+        <w:rFonts w:ascii="Courier New" w:hAnsi="Courier New" w:hint="default"/>
+      </w:rPr>
+    </w:lvl>
+    <w:lvl w:ilvl="2" w:tplc="ABF0BD16">
+      <w:start w:val="1"/>
+      <w:numFmt w:val="bullet"/>
+      <w:lvlText w:val=""/>
+      <w:lvlJc w:val="left"/>
+      <w:pPr>
+        <w:ind w:left="2160" w:hanging="360"/>
+      </w:pPr>
+      <w:rPr>
+        <w:rFonts w:ascii="Wingdings" w:hAnsi="Wingdings" w:hint="default"/>
+      </w:rPr>
+    </w:lvl>
+    <w:lvl w:ilvl="3" w:tplc="9AE6D39E">
+      <w:start w:val="1"/>
+      <w:numFmt w:val="bullet"/>
+      <w:lvlText w:val=""/>
+      <w:lvlJc w:val="left"/>
+      <w:pPr>
+        <w:ind w:left="2880" w:hanging="360"/>
+      </w:pPr>
+      <w:rPr>
+        <w:rFonts w:ascii="Symbol" w:hAnsi="Symbol" w:hint="default"/>
+      </w:rPr>
+    </w:lvl>
+    <w:lvl w:ilvl="4" w:tplc="CBB42BF4">
+      <w:start w:val="1"/>
+      <w:numFmt w:val="bullet"/>
+      <w:lvlText w:val="o"/>
+      <w:lvlJc w:val="left"/>
+      <w:pPr>
+        <w:ind w:left="3600" w:hanging="360"/>
+      </w:pPr>
+      <w:rPr>
+        <w:rFonts w:ascii="Courier New" w:hAnsi="Courier New" w:hint="default"/>
+      </w:rPr>
+    </w:lvl>
+    <w:lvl w:ilvl="5" w:tplc="AE7C79B0">
+      <w:start w:val="1"/>
+      <w:numFmt w:val="bullet"/>
+      <w:lvlText w:val=""/>
+      <w:lvlJc w:val="left"/>
+      <w:pPr>
+        <w:ind w:left="4320" w:hanging="360"/>
+      </w:pPr>
+      <w:rPr>
+        <w:rFonts w:ascii="Wingdings" w:hAnsi="Wingdings" w:hint="default"/>
+      </w:rPr>
+    </w:lvl>
+    <w:lvl w:ilvl="6" w:tplc="C72A494A">
+      <w:start w:val="1"/>
+      <w:numFmt w:val="bullet"/>
+      <w:lvlText w:val=""/>
+      <w:lvlJc w:val="left"/>
+      <w:pPr>
+        <w:ind w:left="5040" w:hanging="360"/>
+      </w:pPr>
+      <w:rPr>
+        <w:rFonts w:ascii="Symbol" w:hAnsi="Symbol" w:hint="default"/>
+      </w:rPr>
+    </w:lvl>
+    <w:lvl w:ilvl="7" w:tplc="18605B94">
+      <w:start w:val="1"/>
+      <w:numFmt w:val="bullet"/>
+      <w:lvlText w:val="o"/>
+      <w:lvlJc w:val="left"/>
+      <w:pPr>
+        <w:ind w:left="5760" w:hanging="360"/>
+      </w:pPr>
+      <w:rPr>
+        <w:rFonts w:ascii="Courier New" w:hAnsi="Courier New" w:hint="default"/>
+      </w:rPr>
+    </w:lvl>
+    <w:lvl w:ilvl="8" w:tplc="D52CA04C">
+      <w:start w:val="1"/>
+      <w:numFmt w:val="bullet"/>
+      <w:lvlText w:val=""/>
+      <w:lvlJc w:val="left"/>
+      <w:pPr>
+        <w:ind w:left="6480" w:hanging="360"/>
+      </w:pPr>
+      <w:rPr>
+        <w:rFonts w:ascii="Wingdings" w:hAnsi="Wingdings" w:hint="default"/>
+      </w:rPr>
+    </w:lvl>
+  </w:abstractNum>
+  <w:abstractNum w:abstractNumId="13" w15:restartNumberingAfterBreak="0">
     <w:nsid w:val="4A055662"/>
     <w:multiLevelType w:val="multilevel"/>
     <w:tmpl w:val="69EACF4E"/>
@@ -2747,7 +2499,7 @@
         <w:ind w:left="720" w:hanging="360"/>
       </w:pPr>
       <w:rPr>
-        <w:rFonts w:hint="default" w:ascii="Symbol" w:hAnsi="Symbol"/>
+        <w:rFonts w:ascii="Symbol" w:hAnsi="Symbol" w:hint="default"/>
         <w:sz w:val="20"/>
       </w:rPr>
     </w:lvl>
@@ -2763,7 +2515,7 @@
         <w:ind w:left="1440" w:hanging="360"/>
       </w:pPr>
       <w:rPr>
-        <w:rFonts w:hint="default" w:ascii="Symbol" w:hAnsi="Symbol"/>
+        <w:rFonts w:ascii="Symbol" w:hAnsi="Symbol" w:hint="default"/>
         <w:sz w:val="20"/>
       </w:rPr>
     </w:lvl>
@@ -2779,7 +2531,7 @@
         <w:ind w:left="2160" w:hanging="360"/>
       </w:pPr>
       <w:rPr>
-        <w:rFonts w:hint="default" w:ascii="Symbol" w:hAnsi="Symbol"/>
+        <w:rFonts w:ascii="Symbol" w:hAnsi="Symbol" w:hint="default"/>
         <w:sz w:val="20"/>
       </w:rPr>
     </w:lvl>
@@ -2795,7 +2547,7 @@
         <w:ind w:left="2880" w:hanging="360"/>
       </w:pPr>
       <w:rPr>
-        <w:rFonts w:hint="default" w:ascii="Symbol" w:hAnsi="Symbol"/>
+        <w:rFonts w:ascii="Symbol" w:hAnsi="Symbol" w:hint="default"/>
         <w:sz w:val="20"/>
       </w:rPr>
     </w:lvl>
@@ -2811,7 +2563,7 @@
         <w:ind w:left="3600" w:hanging="360"/>
       </w:pPr>
       <w:rPr>
-        <w:rFonts w:hint="default" w:ascii="Symbol" w:hAnsi="Symbol"/>
+        <w:rFonts w:ascii="Symbol" w:hAnsi="Symbol" w:hint="default"/>
         <w:sz w:val="20"/>
       </w:rPr>
     </w:lvl>
@@ -2827,7 +2579,7 @@
         <w:ind w:left="4320" w:hanging="360"/>
       </w:pPr>
       <w:rPr>
-        <w:rFonts w:hint="default" w:ascii="Symbol" w:hAnsi="Symbol"/>
+        <w:rFonts w:ascii="Symbol" w:hAnsi="Symbol" w:hint="default"/>
         <w:sz w:val="20"/>
       </w:rPr>
     </w:lvl>
@@ -2843,7 +2595,7 @@
         <w:ind w:left="5040" w:hanging="360"/>
       </w:pPr>
       <w:rPr>
-        <w:rFonts w:hint="default" w:ascii="Symbol" w:hAnsi="Symbol"/>
+        <w:rFonts w:ascii="Symbol" w:hAnsi="Symbol" w:hint="default"/>
         <w:sz w:val="20"/>
       </w:rPr>
     </w:lvl>
@@ -2859,7 +2611,7 @@
         <w:ind w:left="5760" w:hanging="360"/>
       </w:pPr>
       <w:rPr>
-        <w:rFonts w:hint="default" w:ascii="Symbol" w:hAnsi="Symbol"/>
+        <w:rFonts w:ascii="Symbol" w:hAnsi="Symbol" w:hint="default"/>
         <w:sz w:val="20"/>
       </w:rPr>
     </w:lvl>
@@ -2875,12 +2627,12 @@
         <w:ind w:left="6480" w:hanging="360"/>
       </w:pPr>
       <w:rPr>
-        <w:rFonts w:hint="default" w:ascii="Symbol" w:hAnsi="Symbol"/>
+        <w:rFonts w:ascii="Symbol" w:hAnsi="Symbol" w:hint="default"/>
         <w:sz w:val="20"/>
       </w:rPr>
     </w:lvl>
   </w:abstractNum>
-  <w:abstractNum w:abstractNumId="11" w15:restartNumberingAfterBreak="0">
+  <w:abstractNum w:abstractNumId="14" w15:restartNumberingAfterBreak="0">
     <w:nsid w:val="4A597426"/>
     <w:multiLevelType w:val="multilevel"/>
     <w:tmpl w:val="4E545DBE"/>
@@ -2993,7 +2745,7 @@
       </w:pPr>
     </w:lvl>
   </w:abstractNum>
-  <w:abstractNum w:abstractNumId="12" w15:restartNumberingAfterBreak="0">
+  <w:abstractNum w:abstractNumId="15" w15:restartNumberingAfterBreak="0">
     <w:nsid w:val="4A89251E"/>
     <w:multiLevelType w:val="multilevel"/>
     <w:tmpl w:val="4F169898"/>
@@ -3009,7 +2761,7 @@
         <w:ind w:left="720" w:hanging="360"/>
       </w:pPr>
       <w:rPr>
-        <w:rFonts w:hint="default" w:ascii="Symbol" w:hAnsi="Symbol"/>
+        <w:rFonts w:ascii="Symbol" w:hAnsi="Symbol" w:hint="default"/>
         <w:sz w:val="20"/>
       </w:rPr>
     </w:lvl>
@@ -3025,7 +2777,7 @@
         <w:ind w:left="1440" w:hanging="360"/>
       </w:pPr>
       <w:rPr>
-        <w:rFonts w:hint="default" w:ascii="Symbol" w:hAnsi="Symbol"/>
+        <w:rFonts w:ascii="Symbol" w:hAnsi="Symbol" w:hint="default"/>
         <w:sz w:val="20"/>
       </w:rPr>
     </w:lvl>
@@ -3041,7 +2793,7 @@
         <w:ind w:left="2160" w:hanging="360"/>
       </w:pPr>
       <w:rPr>
-        <w:rFonts w:hint="default" w:ascii="Symbol" w:hAnsi="Symbol"/>
+        <w:rFonts w:ascii="Symbol" w:hAnsi="Symbol" w:hint="default"/>
         <w:sz w:val="20"/>
       </w:rPr>
     </w:lvl>
@@ -3057,7 +2809,7 @@
         <w:ind w:left="2880" w:hanging="360"/>
       </w:pPr>
       <w:rPr>
-        <w:rFonts w:hint="default" w:ascii="Symbol" w:hAnsi="Symbol"/>
+        <w:rFonts w:ascii="Symbol" w:hAnsi="Symbol" w:hint="default"/>
         <w:sz w:val="20"/>
       </w:rPr>
     </w:lvl>
@@ -3073,7 +2825,7 @@
         <w:ind w:left="3600" w:hanging="360"/>
       </w:pPr>
       <w:rPr>
-        <w:rFonts w:hint="default" w:ascii="Symbol" w:hAnsi="Symbol"/>
+        <w:rFonts w:ascii="Symbol" w:hAnsi="Symbol" w:hint="default"/>
         <w:sz w:val="20"/>
       </w:rPr>
     </w:lvl>
@@ -3089,7 +2841,7 @@
         <w:ind w:left="4320" w:hanging="360"/>
       </w:pPr>
       <w:rPr>
-        <w:rFonts w:hint="default" w:ascii="Symbol" w:hAnsi="Symbol"/>
+        <w:rFonts w:ascii="Symbol" w:hAnsi="Symbol" w:hint="default"/>
         <w:sz w:val="20"/>
       </w:rPr>
     </w:lvl>
@@ -3105,7 +2857,7 @@
         <w:ind w:left="5040" w:hanging="360"/>
       </w:pPr>
       <w:rPr>
-        <w:rFonts w:hint="default" w:ascii="Symbol" w:hAnsi="Symbol"/>
+        <w:rFonts w:ascii="Symbol" w:hAnsi="Symbol" w:hint="default"/>
         <w:sz w:val="20"/>
       </w:rPr>
     </w:lvl>
@@ -3121,7 +2873,7 @@
         <w:ind w:left="5760" w:hanging="360"/>
       </w:pPr>
       <w:rPr>
-        <w:rFonts w:hint="default" w:ascii="Symbol" w:hAnsi="Symbol"/>
+        <w:rFonts w:ascii="Symbol" w:hAnsi="Symbol" w:hint="default"/>
         <w:sz w:val="20"/>
       </w:rPr>
     </w:lvl>
@@ -3137,12 +2889,12 @@
         <w:ind w:left="6480" w:hanging="360"/>
       </w:pPr>
       <w:rPr>
-        <w:rFonts w:hint="default" w:ascii="Symbol" w:hAnsi="Symbol"/>
+        <w:rFonts w:ascii="Symbol" w:hAnsi="Symbol" w:hint="default"/>
         <w:sz w:val="20"/>
       </w:rPr>
     </w:lvl>
   </w:abstractNum>
-  <w:abstractNum w:abstractNumId="13" w15:restartNumberingAfterBreak="0">
+  <w:abstractNum w:abstractNumId="16" w15:restartNumberingAfterBreak="0">
     <w:nsid w:val="54225FBB"/>
     <w:multiLevelType w:val="multilevel"/>
     <w:tmpl w:val="CA3A966A"/>
@@ -3255,7 +3007,7 @@
       </w:pPr>
     </w:lvl>
   </w:abstractNum>
-  <w:abstractNum w:abstractNumId="14" w15:restartNumberingAfterBreak="0">
+  <w:abstractNum w:abstractNumId="17" w15:restartNumberingAfterBreak="0">
     <w:nsid w:val="5CD3607A"/>
     <w:multiLevelType w:val="multilevel"/>
     <w:tmpl w:val="EB7228DC"/>
@@ -3368,7 +3120,7 @@
       </w:pPr>
     </w:lvl>
   </w:abstractNum>
-  <w:abstractNum w:abstractNumId="15" w15:restartNumberingAfterBreak="0">
+  <w:abstractNum w:abstractNumId="18" w15:restartNumberingAfterBreak="0">
     <w:nsid w:val="5FC01156"/>
     <w:multiLevelType w:val="multilevel"/>
     <w:tmpl w:val="7F1A79EC"/>
@@ -3481,7 +3233,7 @@
       </w:pPr>
     </w:lvl>
   </w:abstractNum>
-  <w:abstractNum w:abstractNumId="16" w15:restartNumberingAfterBreak="0">
+  <w:abstractNum w:abstractNumId="19" w15:restartNumberingAfterBreak="0">
     <w:nsid w:val="629C4AC2"/>
     <w:multiLevelType w:val="multilevel"/>
     <w:tmpl w:val="66BA5676"/>
@@ -3594,7 +3346,7 @@
       </w:pPr>
     </w:lvl>
   </w:abstractNum>
-  <w:abstractNum w:abstractNumId="17" w15:restartNumberingAfterBreak="0">
+  <w:abstractNum w:abstractNumId="20" w15:restartNumberingAfterBreak="0">
     <w:nsid w:val="638A6088"/>
     <w:multiLevelType w:val="hybridMultilevel"/>
     <w:tmpl w:val="6A2C9DE0"/>
@@ -3607,7 +3359,7 @@
         <w:ind w:left="2160" w:hanging="360"/>
       </w:pPr>
       <w:rPr>
-        <w:rFonts w:hint="default" w:ascii="Symbol" w:hAnsi="Symbol"/>
+        <w:rFonts w:ascii="Symbol" w:hAnsi="Symbol" w:hint="default"/>
       </w:rPr>
     </w:lvl>
     <w:lvl w:ilvl="1" w:tplc="08090003" w:tentative="1">
@@ -3619,7 +3371,7 @@
         <w:ind w:left="2880" w:hanging="360"/>
       </w:pPr>
       <w:rPr>
-        <w:rFonts w:hint="default" w:ascii="Courier New" w:hAnsi="Courier New" w:cs="Courier New"/>
+        <w:rFonts w:ascii="Courier New" w:hAnsi="Courier New" w:cs="Courier New" w:hint="default"/>
       </w:rPr>
     </w:lvl>
     <w:lvl w:ilvl="2" w:tplc="08090005" w:tentative="1">
@@ -3631,7 +3383,7 @@
         <w:ind w:left="3600" w:hanging="360"/>
       </w:pPr>
       <w:rPr>
-        <w:rFonts w:hint="default" w:ascii="Wingdings" w:hAnsi="Wingdings"/>
+        <w:rFonts w:ascii="Wingdings" w:hAnsi="Wingdings" w:hint="default"/>
       </w:rPr>
     </w:lvl>
     <w:lvl w:ilvl="3" w:tplc="08090001" w:tentative="1">
@@ -3643,7 +3395,7 @@
         <w:ind w:left="4320" w:hanging="360"/>
       </w:pPr>
       <w:rPr>
-        <w:rFonts w:hint="default" w:ascii="Symbol" w:hAnsi="Symbol"/>
+        <w:rFonts w:ascii="Symbol" w:hAnsi="Symbol" w:hint="default"/>
       </w:rPr>
     </w:lvl>
     <w:lvl w:ilvl="4" w:tplc="08090003" w:tentative="1">
@@ -3655,7 +3407,7 @@
         <w:ind w:left="5040" w:hanging="360"/>
       </w:pPr>
       <w:rPr>
-        <w:rFonts w:hint="default" w:ascii="Courier New" w:hAnsi="Courier New" w:cs="Courier New"/>
+        <w:rFonts w:ascii="Courier New" w:hAnsi="Courier New" w:cs="Courier New" w:hint="default"/>
       </w:rPr>
     </w:lvl>
     <w:lvl w:ilvl="5" w:tplc="08090005" w:tentative="1">
@@ -3667,7 +3419,7 @@
         <w:ind w:left="5760" w:hanging="360"/>
       </w:pPr>
       <w:rPr>
-        <w:rFonts w:hint="default" w:ascii="Wingdings" w:hAnsi="Wingdings"/>
+        <w:rFonts w:ascii="Wingdings" w:hAnsi="Wingdings" w:hint="default"/>
       </w:rPr>
     </w:lvl>
     <w:lvl w:ilvl="6" w:tplc="08090001" w:tentative="1">
@@ -3679,7 +3431,7 @@
         <w:ind w:left="6480" w:hanging="360"/>
       </w:pPr>
       <w:rPr>
-        <w:rFonts w:hint="default" w:ascii="Symbol" w:hAnsi="Symbol"/>
+        <w:rFonts w:ascii="Symbol" w:hAnsi="Symbol" w:hint="default"/>
       </w:rPr>
     </w:lvl>
     <w:lvl w:ilvl="7" w:tplc="08090003" w:tentative="1">
@@ -3691,7 +3443,7 @@
         <w:ind w:left="7200" w:hanging="360"/>
       </w:pPr>
       <w:rPr>
-        <w:rFonts w:hint="default" w:ascii="Courier New" w:hAnsi="Courier New" w:cs="Courier New"/>
+        <w:rFonts w:ascii="Courier New" w:hAnsi="Courier New" w:cs="Courier New" w:hint="default"/>
       </w:rPr>
     </w:lvl>
     <w:lvl w:ilvl="8" w:tplc="08090005" w:tentative="1">
@@ -3703,11 +3455,124 @@
         <w:ind w:left="7920" w:hanging="360"/>
       </w:pPr>
       <w:rPr>
-        <w:rFonts w:hint="default" w:ascii="Wingdings" w:hAnsi="Wingdings"/>
+        <w:rFonts w:ascii="Wingdings" w:hAnsi="Wingdings" w:hint="default"/>
       </w:rPr>
     </w:lvl>
   </w:abstractNum>
-  <w:abstractNum w:abstractNumId="18" w15:restartNumberingAfterBreak="0">
+  <w:abstractNum w:abstractNumId="21" w15:restartNumberingAfterBreak="0">
+    <w:nsid w:val="6F11DBBF"/>
+    <w:multiLevelType w:val="hybridMultilevel"/>
+    <w:tmpl w:val="680ACD9C"/>
+    <w:lvl w:ilvl="0" w:tplc="8D348D9E">
+      <w:start w:val="1"/>
+      <w:numFmt w:val="bullet"/>
+      <w:lvlText w:val=""/>
+      <w:lvlJc w:val="left"/>
+      <w:pPr>
+        <w:ind w:left="720" w:hanging="360"/>
+      </w:pPr>
+      <w:rPr>
+        <w:rFonts w:ascii="Symbol" w:hAnsi="Symbol" w:hint="default"/>
+      </w:rPr>
+    </w:lvl>
+    <w:lvl w:ilvl="1" w:tplc="5FC44BC4">
+      <w:start w:val="1"/>
+      <w:numFmt w:val="bullet"/>
+      <w:lvlText w:val="o"/>
+      <w:lvlJc w:val="left"/>
+      <w:pPr>
+        <w:ind w:left="1440" w:hanging="360"/>
+      </w:pPr>
+      <w:rPr>
+        <w:rFonts w:ascii="Courier New" w:hAnsi="Courier New" w:hint="default"/>
+      </w:rPr>
+    </w:lvl>
+    <w:lvl w:ilvl="2" w:tplc="F1E0AFE0">
+      <w:start w:val="1"/>
+      <w:numFmt w:val="bullet"/>
+      <w:lvlText w:val=""/>
+      <w:lvlJc w:val="left"/>
+      <w:pPr>
+        <w:ind w:left="2160" w:hanging="360"/>
+      </w:pPr>
+      <w:rPr>
+        <w:rFonts w:ascii="Wingdings" w:hAnsi="Wingdings" w:hint="default"/>
+      </w:rPr>
+    </w:lvl>
+    <w:lvl w:ilvl="3" w:tplc="B3CE805E">
+      <w:start w:val="1"/>
+      <w:numFmt w:val="bullet"/>
+      <w:lvlText w:val=""/>
+      <w:lvlJc w:val="left"/>
+      <w:pPr>
+        <w:ind w:left="2880" w:hanging="360"/>
+      </w:pPr>
+      <w:rPr>
+        <w:rFonts w:ascii="Symbol" w:hAnsi="Symbol" w:hint="default"/>
+      </w:rPr>
+    </w:lvl>
+    <w:lvl w:ilvl="4" w:tplc="F836F208">
+      <w:start w:val="1"/>
+      <w:numFmt w:val="bullet"/>
+      <w:lvlText w:val="o"/>
+      <w:lvlJc w:val="left"/>
+      <w:pPr>
+        <w:ind w:left="3600" w:hanging="360"/>
+      </w:pPr>
+      <w:rPr>
+        <w:rFonts w:ascii="Courier New" w:hAnsi="Courier New" w:hint="default"/>
+      </w:rPr>
+    </w:lvl>
+    <w:lvl w:ilvl="5" w:tplc="B5423370">
+      <w:start w:val="1"/>
+      <w:numFmt w:val="bullet"/>
+      <w:lvlText w:val=""/>
+      <w:lvlJc w:val="left"/>
+      <w:pPr>
+        <w:ind w:left="4320" w:hanging="360"/>
+      </w:pPr>
+      <w:rPr>
+        <w:rFonts w:ascii="Wingdings" w:hAnsi="Wingdings" w:hint="default"/>
+      </w:rPr>
+    </w:lvl>
+    <w:lvl w:ilvl="6" w:tplc="999A4B38">
+      <w:start w:val="1"/>
+      <w:numFmt w:val="bullet"/>
+      <w:lvlText w:val=""/>
+      <w:lvlJc w:val="left"/>
+      <w:pPr>
+        <w:ind w:left="5040" w:hanging="360"/>
+      </w:pPr>
+      <w:rPr>
+        <w:rFonts w:ascii="Symbol" w:hAnsi="Symbol" w:hint="default"/>
+      </w:rPr>
+    </w:lvl>
+    <w:lvl w:ilvl="7" w:tplc="20D044E2">
+      <w:start w:val="1"/>
+      <w:numFmt w:val="bullet"/>
+      <w:lvlText w:val="o"/>
+      <w:lvlJc w:val="left"/>
+      <w:pPr>
+        <w:ind w:left="5760" w:hanging="360"/>
+      </w:pPr>
+      <w:rPr>
+        <w:rFonts w:ascii="Courier New" w:hAnsi="Courier New" w:hint="default"/>
+      </w:rPr>
+    </w:lvl>
+    <w:lvl w:ilvl="8" w:tplc="026419B4">
+      <w:start w:val="1"/>
+      <w:numFmt w:val="bullet"/>
+      <w:lvlText w:val=""/>
+      <w:lvlJc w:val="left"/>
+      <w:pPr>
+        <w:ind w:left="6480" w:hanging="360"/>
+      </w:pPr>
+      <w:rPr>
+        <w:rFonts w:ascii="Wingdings" w:hAnsi="Wingdings" w:hint="default"/>
+      </w:rPr>
+    </w:lvl>
+  </w:abstractNum>
+  <w:abstractNum w:abstractNumId="22" w15:restartNumberingAfterBreak="0">
     <w:nsid w:val="76364941"/>
     <w:multiLevelType w:val="multilevel"/>
     <w:tmpl w:val="FB3AA880"/>
@@ -3820,7 +3685,7 @@
       </w:pPr>
     </w:lvl>
   </w:abstractNum>
-  <w:abstractNum w:abstractNumId="19" w15:restartNumberingAfterBreak="0">
+  <w:abstractNum w:abstractNumId="23" w15:restartNumberingAfterBreak="0">
     <w:nsid w:val="7A9F013A"/>
     <w:multiLevelType w:val="multilevel"/>
     <w:tmpl w:val="7966BC96"/>
@@ -3836,7 +3701,7 @@
         <w:ind w:left="720" w:hanging="360"/>
       </w:pPr>
       <w:rPr>
-        <w:rFonts w:hint="default" w:ascii="Symbol" w:hAnsi="Symbol"/>
+        <w:rFonts w:ascii="Symbol" w:hAnsi="Symbol" w:hint="default"/>
         <w:sz w:val="20"/>
       </w:rPr>
     </w:lvl>
@@ -3852,7 +3717,7 @@
         <w:ind w:left="1440" w:hanging="360"/>
       </w:pPr>
       <w:rPr>
-        <w:rFonts w:hint="default" w:ascii="Symbol" w:hAnsi="Symbol"/>
+        <w:rFonts w:ascii="Symbol" w:hAnsi="Symbol" w:hint="default"/>
         <w:sz w:val="20"/>
       </w:rPr>
     </w:lvl>
@@ -3868,7 +3733,7 @@
         <w:ind w:left="2160" w:hanging="360"/>
       </w:pPr>
       <w:rPr>
-        <w:rFonts w:hint="default" w:ascii="Symbol" w:hAnsi="Symbol"/>
+        <w:rFonts w:ascii="Symbol" w:hAnsi="Symbol" w:hint="default"/>
         <w:sz w:val="20"/>
       </w:rPr>
     </w:lvl>
@@ -3884,7 +3749,7 @@
         <w:ind w:left="2880" w:hanging="360"/>
       </w:pPr>
       <w:rPr>
-        <w:rFonts w:hint="default" w:ascii="Symbol" w:hAnsi="Symbol"/>
+        <w:rFonts w:ascii="Symbol" w:hAnsi="Symbol" w:hint="default"/>
         <w:sz w:val="20"/>
       </w:rPr>
     </w:lvl>
@@ -3900,7 +3765,7 @@
         <w:ind w:left="3600" w:hanging="360"/>
       </w:pPr>
       <w:rPr>
-        <w:rFonts w:hint="default" w:ascii="Symbol" w:hAnsi="Symbol"/>
+        <w:rFonts w:ascii="Symbol" w:hAnsi="Symbol" w:hint="default"/>
         <w:sz w:val="20"/>
       </w:rPr>
     </w:lvl>
@@ -3916,7 +3781,7 @@
         <w:ind w:left="4320" w:hanging="360"/>
       </w:pPr>
       <w:rPr>
-        <w:rFonts w:hint="default" w:ascii="Symbol" w:hAnsi="Symbol"/>
+        <w:rFonts w:ascii="Symbol" w:hAnsi="Symbol" w:hint="default"/>
         <w:sz w:val="20"/>
       </w:rPr>
     </w:lvl>
@@ -3932,7 +3797,7 @@
         <w:ind w:left="5040" w:hanging="360"/>
       </w:pPr>
       <w:rPr>
-        <w:rFonts w:hint="default" w:ascii="Symbol" w:hAnsi="Symbol"/>
+        <w:rFonts w:ascii="Symbol" w:hAnsi="Symbol" w:hint="default"/>
         <w:sz w:val="20"/>
       </w:rPr>
     </w:lvl>
@@ -3948,7 +3813,7 @@
         <w:ind w:left="5760" w:hanging="360"/>
       </w:pPr>
       <w:rPr>
-        <w:rFonts w:hint="default" w:ascii="Symbol" w:hAnsi="Symbol"/>
+        <w:rFonts w:ascii="Symbol" w:hAnsi="Symbol" w:hint="default"/>
         <w:sz w:val="20"/>
       </w:rPr>
     </w:lvl>
@@ -3964,84 +3829,99 @@
         <w:ind w:left="6480" w:hanging="360"/>
       </w:pPr>
       <w:rPr>
-        <w:rFonts w:hint="default" w:ascii="Symbol" w:hAnsi="Symbol"/>
+        <w:rFonts w:ascii="Symbol" w:hAnsi="Symbol" w:hint="default"/>
         <w:sz w:val="20"/>
       </w:rPr>
     </w:lvl>
   </w:abstractNum>
-  <w:num w:numId="24">
+  <w:num w:numId="1" w16cid:durableId="721558893">
+    <w:abstractNumId w:val="10"/>
+  </w:num>
+  <w:num w:numId="2" w16cid:durableId="1464612239">
+    <w:abstractNumId w:val="1"/>
+  </w:num>
+  <w:num w:numId="3" w16cid:durableId="1641617727">
+    <w:abstractNumId w:val="12"/>
+  </w:num>
+  <w:num w:numId="4" w16cid:durableId="1864706793">
+    <w:abstractNumId w:val="21"/>
+  </w:num>
+  <w:num w:numId="5" w16cid:durableId="1847548688">
+    <w:abstractNumId w:val="5"/>
+  </w:num>
+  <w:num w:numId="6" w16cid:durableId="412551078">
+    <w:abstractNumId w:val="15"/>
+  </w:num>
+  <w:num w:numId="7" w16cid:durableId="32506084">
+    <w:abstractNumId w:val="13"/>
+  </w:num>
+  <w:num w:numId="8" w16cid:durableId="1511675625">
+    <w:abstractNumId w:val="2"/>
+  </w:num>
+  <w:num w:numId="9" w16cid:durableId="1844279489">
     <w:abstractNumId w:val="23"/>
   </w:num>
-  <w:num w:numId="23">
+  <w:num w:numId="10" w16cid:durableId="1731727168">
+    <w:abstractNumId w:val="19"/>
+    <w:lvlOverride w:ilvl="0">
+      <w:startOverride w:val="1"/>
+    </w:lvlOverride>
+    <w:lvlOverride w:ilvl="1">
+      <w:startOverride w:val="1"/>
+    </w:lvlOverride>
+    <w:lvlOverride w:ilvl="2">
+      <w:startOverride w:val="1"/>
+    </w:lvlOverride>
+    <w:lvlOverride w:ilvl="3">
+      <w:startOverride w:val="1"/>
+    </w:lvlOverride>
+    <w:lvlOverride w:ilvl="4">
+      <w:startOverride w:val="1"/>
+    </w:lvlOverride>
+    <w:lvlOverride w:ilvl="5">
+      <w:startOverride w:val="1"/>
+    </w:lvlOverride>
+    <w:lvlOverride w:ilvl="6">
+      <w:startOverride w:val="1"/>
+    </w:lvlOverride>
+    <w:lvlOverride w:ilvl="7">
+      <w:startOverride w:val="1"/>
+    </w:lvlOverride>
+    <w:lvlOverride w:ilvl="8">
+      <w:startOverride w:val="1"/>
+    </w:lvlOverride>
+  </w:num>
+  <w:num w:numId="11" w16cid:durableId="1436628962">
     <w:abstractNumId w:val="22"/>
+    <w:lvlOverride w:ilvl="0">
+      <w:startOverride w:val="2"/>
+    </w:lvlOverride>
+    <w:lvlOverride w:ilvl="1">
+      <w:startOverride w:val="1"/>
+    </w:lvlOverride>
+    <w:lvlOverride w:ilvl="2">
+      <w:startOverride w:val="1"/>
+    </w:lvlOverride>
+    <w:lvlOverride w:ilvl="3">
+      <w:startOverride w:val="1"/>
+    </w:lvlOverride>
+    <w:lvlOverride w:ilvl="4">
+      <w:startOverride w:val="1"/>
+    </w:lvlOverride>
+    <w:lvlOverride w:ilvl="5">
+      <w:startOverride w:val="1"/>
+    </w:lvlOverride>
+    <w:lvlOverride w:ilvl="6">
+      <w:startOverride w:val="1"/>
+    </w:lvlOverride>
+    <w:lvlOverride w:ilvl="7">
+      <w:startOverride w:val="1"/>
+    </w:lvlOverride>
+    <w:lvlOverride w:ilvl="8">
+      <w:startOverride w:val="1"/>
+    </w:lvlOverride>
   </w:num>
-  <w:num w:numId="22">
-    <w:abstractNumId w:val="21"/>
-  </w:num>
-  <w:num w:numId="21">
-    <w:abstractNumId w:val="20"/>
-  </w:num>
-  <w:num w:numId="1" w16cid:durableId="1847548688">
-    <w:abstractNumId w:val="4"/>
-    <w:lvlOverride w:ilvl="0"/>
-    <w:lvlOverride w:ilvl="1"/>
-    <w:lvlOverride w:ilvl="2"/>
-    <w:lvlOverride w:ilvl="3"/>
-    <w:lvlOverride w:ilvl="4"/>
-    <w:lvlOverride w:ilvl="5"/>
-    <w:lvlOverride w:ilvl="6"/>
-    <w:lvlOverride w:ilvl="7"/>
-    <w:lvlOverride w:ilvl="8"/>
-  </w:num>
-  <w:num w:numId="2" w16cid:durableId="412551078">
-    <w:abstractNumId w:val="12"/>
-    <w:lvlOverride w:ilvl="0"/>
-    <w:lvlOverride w:ilvl="1"/>
-    <w:lvlOverride w:ilvl="2"/>
-    <w:lvlOverride w:ilvl="3"/>
-    <w:lvlOverride w:ilvl="4"/>
-    <w:lvlOverride w:ilvl="5"/>
-    <w:lvlOverride w:ilvl="6"/>
-    <w:lvlOverride w:ilvl="7"/>
-    <w:lvlOverride w:ilvl="8"/>
-  </w:num>
-  <w:num w:numId="3" w16cid:durableId="32506084">
-    <w:abstractNumId w:val="10"/>
-    <w:lvlOverride w:ilvl="0"/>
-    <w:lvlOverride w:ilvl="1"/>
-    <w:lvlOverride w:ilvl="2"/>
-    <w:lvlOverride w:ilvl="3"/>
-    <w:lvlOverride w:ilvl="4"/>
-    <w:lvlOverride w:ilvl="5"/>
-    <w:lvlOverride w:ilvl="6"/>
-    <w:lvlOverride w:ilvl="7"/>
-    <w:lvlOverride w:ilvl="8"/>
-  </w:num>
-  <w:num w:numId="4" w16cid:durableId="1511675625">
-    <w:abstractNumId w:val="1"/>
-    <w:lvlOverride w:ilvl="0"/>
-    <w:lvlOverride w:ilvl="1"/>
-    <w:lvlOverride w:ilvl="2"/>
-    <w:lvlOverride w:ilvl="3"/>
-    <w:lvlOverride w:ilvl="4"/>
-    <w:lvlOverride w:ilvl="5"/>
-    <w:lvlOverride w:ilvl="6"/>
-    <w:lvlOverride w:ilvl="7"/>
-    <w:lvlOverride w:ilvl="8"/>
-  </w:num>
-  <w:num w:numId="5" w16cid:durableId="1844279489">
-    <w:abstractNumId w:val="19"/>
-    <w:lvlOverride w:ilvl="0"/>
-    <w:lvlOverride w:ilvl="1"/>
-    <w:lvlOverride w:ilvl="2"/>
-    <w:lvlOverride w:ilvl="3"/>
-    <w:lvlOverride w:ilvl="4"/>
-    <w:lvlOverride w:ilvl="5"/>
-    <w:lvlOverride w:ilvl="6"/>
-    <w:lvlOverride w:ilvl="7"/>
-    <w:lvlOverride w:ilvl="8"/>
-  </w:num>
-  <w:num w:numId="6" w16cid:durableId="1731727168">
+  <w:num w:numId="12" w16cid:durableId="827940794">
     <w:abstractNumId w:val="16"/>
     <w:lvlOverride w:ilvl="0">
       <w:startOverride w:val="1"/>
@@ -4071,67 +3951,7 @@
       <w:startOverride w:val="1"/>
     </w:lvlOverride>
   </w:num>
-  <w:num w:numId="7" w16cid:durableId="1436628962">
-    <w:abstractNumId w:val="18"/>
-    <w:lvlOverride w:ilvl="0">
-      <w:startOverride w:val="2"/>
-    </w:lvlOverride>
-    <w:lvlOverride w:ilvl="1">
-      <w:startOverride w:val="1"/>
-    </w:lvlOverride>
-    <w:lvlOverride w:ilvl="2">
-      <w:startOverride w:val="1"/>
-    </w:lvlOverride>
-    <w:lvlOverride w:ilvl="3">
-      <w:startOverride w:val="1"/>
-    </w:lvlOverride>
-    <w:lvlOverride w:ilvl="4">
-      <w:startOverride w:val="1"/>
-    </w:lvlOverride>
-    <w:lvlOverride w:ilvl="5">
-      <w:startOverride w:val="1"/>
-    </w:lvlOverride>
-    <w:lvlOverride w:ilvl="6">
-      <w:startOverride w:val="1"/>
-    </w:lvlOverride>
-    <w:lvlOverride w:ilvl="7">
-      <w:startOverride w:val="1"/>
-    </w:lvlOverride>
-    <w:lvlOverride w:ilvl="8">
-      <w:startOverride w:val="1"/>
-    </w:lvlOverride>
-  </w:num>
-  <w:num w:numId="8" w16cid:durableId="827940794">
-    <w:abstractNumId w:val="13"/>
-    <w:lvlOverride w:ilvl="0">
-      <w:startOverride w:val="1"/>
-    </w:lvlOverride>
-    <w:lvlOverride w:ilvl="1">
-      <w:startOverride w:val="1"/>
-    </w:lvlOverride>
-    <w:lvlOverride w:ilvl="2">
-      <w:startOverride w:val="1"/>
-    </w:lvlOverride>
-    <w:lvlOverride w:ilvl="3">
-      <w:startOverride w:val="1"/>
-    </w:lvlOverride>
-    <w:lvlOverride w:ilvl="4">
-      <w:startOverride w:val="1"/>
-    </w:lvlOverride>
-    <w:lvlOverride w:ilvl="5">
-      <w:startOverride w:val="1"/>
-    </w:lvlOverride>
-    <w:lvlOverride w:ilvl="6">
-      <w:startOverride w:val="1"/>
-    </w:lvlOverride>
-    <w:lvlOverride w:ilvl="7">
-      <w:startOverride w:val="1"/>
-    </w:lvlOverride>
-    <w:lvlOverride w:ilvl="8">
-      <w:startOverride w:val="1"/>
-    </w:lvlOverride>
-  </w:num>
-  <w:num w:numId="9" w16cid:durableId="1613711370">
+  <w:num w:numId="13" w16cid:durableId="1613711370">
     <w:abstractNumId w:val="0"/>
     <w:lvlOverride w:ilvl="0">
       <w:startOverride w:val="2"/>
@@ -4161,9 +3981,99 @@
       <w:startOverride w:val="1"/>
     </w:lvlOverride>
   </w:num>
-  <w:num w:numId="10" w16cid:durableId="1528325862">
+  <w:num w:numId="14" w16cid:durableId="1528325862">
+    <w:abstractNumId w:val="11"/>
+    <w:lvlOverride w:ilvl="0">
+      <w:startOverride w:val="3"/>
+    </w:lvlOverride>
+    <w:lvlOverride w:ilvl="1">
+      <w:startOverride w:val="1"/>
+    </w:lvlOverride>
+    <w:lvlOverride w:ilvl="2">
+      <w:startOverride w:val="1"/>
+    </w:lvlOverride>
+    <w:lvlOverride w:ilvl="3">
+      <w:startOverride w:val="1"/>
+    </w:lvlOverride>
+    <w:lvlOverride w:ilvl="4">
+      <w:startOverride w:val="1"/>
+    </w:lvlOverride>
+    <w:lvlOverride w:ilvl="5">
+      <w:startOverride w:val="1"/>
+    </w:lvlOverride>
+    <w:lvlOverride w:ilvl="6">
+      <w:startOverride w:val="1"/>
+    </w:lvlOverride>
+    <w:lvlOverride w:ilvl="7">
+      <w:startOverride w:val="1"/>
+    </w:lvlOverride>
+    <w:lvlOverride w:ilvl="8">
+      <w:startOverride w:val="1"/>
+    </w:lvlOverride>
+  </w:num>
+  <w:num w:numId="15" w16cid:durableId="25641726">
+    <w:abstractNumId w:val="4"/>
+    <w:lvlOverride w:ilvl="0">
+      <w:startOverride w:val="1"/>
+    </w:lvlOverride>
+    <w:lvlOverride w:ilvl="1">
+      <w:startOverride w:val="1"/>
+    </w:lvlOverride>
+    <w:lvlOverride w:ilvl="2">
+      <w:startOverride w:val="1"/>
+    </w:lvlOverride>
+    <w:lvlOverride w:ilvl="3">
+      <w:startOverride w:val="1"/>
+    </w:lvlOverride>
+    <w:lvlOverride w:ilvl="4">
+      <w:startOverride w:val="1"/>
+    </w:lvlOverride>
+    <w:lvlOverride w:ilvl="5">
+      <w:startOverride w:val="1"/>
+    </w:lvlOverride>
+    <w:lvlOverride w:ilvl="6">
+      <w:startOverride w:val="1"/>
+    </w:lvlOverride>
+    <w:lvlOverride w:ilvl="7">
+      <w:startOverride w:val="1"/>
+    </w:lvlOverride>
+    <w:lvlOverride w:ilvl="8">
+      <w:startOverride w:val="1"/>
+    </w:lvlOverride>
+  </w:num>
+  <w:num w:numId="16" w16cid:durableId="211697301">
     <w:abstractNumId w:val="9"/>
     <w:lvlOverride w:ilvl="0">
+      <w:startOverride w:val="2"/>
+    </w:lvlOverride>
+    <w:lvlOverride w:ilvl="1">
+      <w:startOverride w:val="1"/>
+    </w:lvlOverride>
+    <w:lvlOverride w:ilvl="2">
+      <w:startOverride w:val="1"/>
+    </w:lvlOverride>
+    <w:lvlOverride w:ilvl="3">
+      <w:startOverride w:val="1"/>
+    </w:lvlOverride>
+    <w:lvlOverride w:ilvl="4">
+      <w:startOverride w:val="1"/>
+    </w:lvlOverride>
+    <w:lvlOverride w:ilvl="5">
+      <w:startOverride w:val="1"/>
+    </w:lvlOverride>
+    <w:lvlOverride w:ilvl="6">
+      <w:startOverride w:val="1"/>
+    </w:lvlOverride>
+    <w:lvlOverride w:ilvl="7">
+      <w:startOverride w:val="1"/>
+    </w:lvlOverride>
+    <w:lvlOverride w:ilvl="8">
+      <w:startOverride w:val="1"/>
+    </w:lvlOverride>
+  </w:num>
+  <w:num w:numId="17" w16cid:durableId="668796034">
+    <w:abstractNumId w:val="18"/>
+    <w:lvlOverride w:ilvl="0">
       <w:startOverride w:val="3"/>
     </w:lvlOverride>
     <w:lvlOverride w:ilvl="1">
@@ -4191,8 +4101,8 @@
       <w:startOverride w:val="1"/>
     </w:lvlOverride>
   </w:num>
-  <w:num w:numId="11" w16cid:durableId="25641726">
-    <w:abstractNumId w:val="3"/>
+  <w:num w:numId="18" w16cid:durableId="592056744">
+    <w:abstractNumId w:val="6"/>
     <w:lvlOverride w:ilvl="0">
       <w:startOverride w:val="1"/>
     </w:lvlOverride>
@@ -4221,10 +4131,40 @@
       <w:startOverride w:val="1"/>
     </w:lvlOverride>
   </w:num>
-  <w:num w:numId="12" w16cid:durableId="211697301">
+  <w:num w:numId="19" w16cid:durableId="454982870">
+    <w:abstractNumId w:val="17"/>
+    <w:lvlOverride w:ilvl="0">
+      <w:startOverride w:val="2"/>
+    </w:lvlOverride>
+    <w:lvlOverride w:ilvl="1">
+      <w:startOverride w:val="1"/>
+    </w:lvlOverride>
+    <w:lvlOverride w:ilvl="2">
+      <w:startOverride w:val="1"/>
+    </w:lvlOverride>
+    <w:lvlOverride w:ilvl="3">
+      <w:startOverride w:val="1"/>
+    </w:lvlOverride>
+    <w:lvlOverride w:ilvl="4">
+      <w:startOverride w:val="1"/>
+    </w:lvlOverride>
+    <w:lvlOverride w:ilvl="5">
+      <w:startOverride w:val="1"/>
+    </w:lvlOverride>
+    <w:lvlOverride w:ilvl="6">
+      <w:startOverride w:val="1"/>
+    </w:lvlOverride>
+    <w:lvlOverride w:ilvl="7">
+      <w:startOverride w:val="1"/>
+    </w:lvlOverride>
+    <w:lvlOverride w:ilvl="8">
+      <w:startOverride w:val="1"/>
+    </w:lvlOverride>
+  </w:num>
+  <w:num w:numId="20" w16cid:durableId="1978758544">
     <w:abstractNumId w:val="8"/>
     <w:lvlOverride w:ilvl="0">
-      <w:startOverride w:val="2"/>
+      <w:startOverride w:val="3"/>
     </w:lvlOverride>
     <w:lvlOverride w:ilvl="1">
       <w:startOverride w:val="1"/>
@@ -4251,10 +4191,10 @@
       <w:startOverride w:val="1"/>
     </w:lvlOverride>
   </w:num>
-  <w:num w:numId="13" w16cid:durableId="668796034">
-    <w:abstractNumId w:val="15"/>
+  <w:num w:numId="21" w16cid:durableId="1536847882">
+    <w:abstractNumId w:val="7"/>
     <w:lvlOverride w:ilvl="0">
-      <w:startOverride w:val="3"/>
+      <w:startOverride w:val="1"/>
     </w:lvlOverride>
     <w:lvlOverride w:ilvl="1">
       <w:startOverride w:val="1"/>
@@ -4281,37 +4221,7 @@
       <w:startOverride w:val="1"/>
     </w:lvlOverride>
   </w:num>
-  <w:num w:numId="14" w16cid:durableId="592056744">
-    <w:abstractNumId w:val="5"/>
-    <w:lvlOverride w:ilvl="0">
-      <w:startOverride w:val="1"/>
-    </w:lvlOverride>
-    <w:lvlOverride w:ilvl="1">
-      <w:startOverride w:val="1"/>
-    </w:lvlOverride>
-    <w:lvlOverride w:ilvl="2">
-      <w:startOverride w:val="1"/>
-    </w:lvlOverride>
-    <w:lvlOverride w:ilvl="3">
-      <w:startOverride w:val="1"/>
-    </w:lvlOverride>
-    <w:lvlOverride w:ilvl="4">
-      <w:startOverride w:val="1"/>
-    </w:lvlOverride>
-    <w:lvlOverride w:ilvl="5">
-      <w:startOverride w:val="1"/>
-    </w:lvlOverride>
-    <w:lvlOverride w:ilvl="6">
-      <w:startOverride w:val="1"/>
-    </w:lvlOverride>
-    <w:lvlOverride w:ilvl="7">
-      <w:startOverride w:val="1"/>
-    </w:lvlOverride>
-    <w:lvlOverride w:ilvl="8">
-      <w:startOverride w:val="1"/>
-    </w:lvlOverride>
-  </w:num>
-  <w:num w:numId="15" w16cid:durableId="454982870">
+  <w:num w:numId="22" w16cid:durableId="2025395011">
     <w:abstractNumId w:val="14"/>
     <w:lvlOverride w:ilvl="0">
       <w:startOverride w:val="2"/>
@@ -4341,8 +4251,8 @@
       <w:startOverride w:val="1"/>
     </w:lvlOverride>
   </w:num>
-  <w:num w:numId="16" w16cid:durableId="1978758544">
-    <w:abstractNumId w:val="7"/>
+  <w:num w:numId="23" w16cid:durableId="732315045">
+    <w:abstractNumId w:val="3"/>
     <w:lvlOverride w:ilvl="0">
       <w:startOverride w:val="3"/>
     </w:lvlOverride>
@@ -4371,108 +4281,18 @@
       <w:startOverride w:val="1"/>
     </w:lvlOverride>
   </w:num>
-  <w:num w:numId="17" w16cid:durableId="1536847882">
-    <w:abstractNumId w:val="6"/>
-    <w:lvlOverride w:ilvl="0">
-      <w:startOverride w:val="1"/>
-    </w:lvlOverride>
-    <w:lvlOverride w:ilvl="1">
-      <w:startOverride w:val="1"/>
-    </w:lvlOverride>
-    <w:lvlOverride w:ilvl="2">
-      <w:startOverride w:val="1"/>
-    </w:lvlOverride>
-    <w:lvlOverride w:ilvl="3">
-      <w:startOverride w:val="1"/>
-    </w:lvlOverride>
-    <w:lvlOverride w:ilvl="4">
-      <w:startOverride w:val="1"/>
-    </w:lvlOverride>
-    <w:lvlOverride w:ilvl="5">
-      <w:startOverride w:val="1"/>
-    </w:lvlOverride>
-    <w:lvlOverride w:ilvl="6">
-      <w:startOverride w:val="1"/>
-    </w:lvlOverride>
-    <w:lvlOverride w:ilvl="7">
-      <w:startOverride w:val="1"/>
-    </w:lvlOverride>
-    <w:lvlOverride w:ilvl="8">
-      <w:startOverride w:val="1"/>
-    </w:lvlOverride>
-  </w:num>
-  <w:num w:numId="18" w16cid:durableId="2025395011">
-    <w:abstractNumId w:val="11"/>
-    <w:lvlOverride w:ilvl="0">
-      <w:startOverride w:val="2"/>
-    </w:lvlOverride>
-    <w:lvlOverride w:ilvl="1">
-      <w:startOverride w:val="1"/>
-    </w:lvlOverride>
-    <w:lvlOverride w:ilvl="2">
-      <w:startOverride w:val="1"/>
-    </w:lvlOverride>
-    <w:lvlOverride w:ilvl="3">
-      <w:startOverride w:val="1"/>
-    </w:lvlOverride>
-    <w:lvlOverride w:ilvl="4">
-      <w:startOverride w:val="1"/>
-    </w:lvlOverride>
-    <w:lvlOverride w:ilvl="5">
-      <w:startOverride w:val="1"/>
-    </w:lvlOverride>
-    <w:lvlOverride w:ilvl="6">
-      <w:startOverride w:val="1"/>
-    </w:lvlOverride>
-    <w:lvlOverride w:ilvl="7">
-      <w:startOverride w:val="1"/>
-    </w:lvlOverride>
-    <w:lvlOverride w:ilvl="8">
-      <w:startOverride w:val="1"/>
-    </w:lvlOverride>
-  </w:num>
-  <w:num w:numId="19" w16cid:durableId="732315045">
-    <w:abstractNumId w:val="2"/>
-    <w:lvlOverride w:ilvl="0">
-      <w:startOverride w:val="3"/>
-    </w:lvlOverride>
-    <w:lvlOverride w:ilvl="1">
-      <w:startOverride w:val="1"/>
-    </w:lvlOverride>
-    <w:lvlOverride w:ilvl="2">
-      <w:startOverride w:val="1"/>
-    </w:lvlOverride>
-    <w:lvlOverride w:ilvl="3">
-      <w:startOverride w:val="1"/>
-    </w:lvlOverride>
-    <w:lvlOverride w:ilvl="4">
-      <w:startOverride w:val="1"/>
-    </w:lvlOverride>
-    <w:lvlOverride w:ilvl="5">
-      <w:startOverride w:val="1"/>
-    </w:lvlOverride>
-    <w:lvlOverride w:ilvl="6">
-      <w:startOverride w:val="1"/>
-    </w:lvlOverride>
-    <w:lvlOverride w:ilvl="7">
-      <w:startOverride w:val="1"/>
-    </w:lvlOverride>
-    <w:lvlOverride w:ilvl="8">
-      <w:startOverride w:val="1"/>
-    </w:lvlOverride>
-  </w:num>
-  <w:num w:numId="20" w16cid:durableId="1696534504">
-    <w:abstractNumId w:val="17"/>
+  <w:num w:numId="24" w16cid:durableId="1696534504">
+    <w:abstractNumId w:val="20"/>
   </w:num>
 </w:numbering>
 </file>
 
 <file path=word/styles.xml><?xml version="1.0" encoding="utf-8"?>
-<w:styles xmlns:wp14="http://schemas.microsoft.com/office/word/2010/wordprocessingDrawing" xmlns:mc="http://schemas.openxmlformats.org/markup-compatibility/2006" xmlns:r="http://schemas.openxmlformats.org/officeDocument/2006/relationships" xmlns:w="http://schemas.openxmlformats.org/wordprocessingml/2006/main" xmlns:w14="http://schemas.microsoft.com/office/word/2010/wordml" xmlns:w15="http://schemas.microsoft.com/office/word/2012/wordml" xmlns:w16cex="http://schemas.microsoft.com/office/word/2018/wordml/cex" xmlns:w16cid="http://schemas.microsoft.com/office/word/2016/wordml/cid" xmlns:w16="http://schemas.microsoft.com/office/word/2018/wordml" xmlns:w16du="http://schemas.microsoft.com/office/word/2023/wordml/word16du" xmlns:w16sdtdh="http://schemas.microsoft.com/office/word/2020/wordml/sdtdatahash" xmlns:w16sdtfl="http://schemas.microsoft.com/office/word/2024/wordml/sdtformatlock" xmlns:w16se="http://schemas.microsoft.com/office/word/2015/wordml/symex" mc:Ignorable="w14 w15 w16se w16cid w16 w16cex w16sdtdh w16sdtfl w16du wp14">
+<w:styles xmlns:mc="http://schemas.openxmlformats.org/markup-compatibility/2006" xmlns:r="http://schemas.openxmlformats.org/officeDocument/2006/relationships" xmlns:w="http://schemas.openxmlformats.org/wordprocessingml/2006/main" xmlns:w14="http://schemas.microsoft.com/office/word/2010/wordml" xmlns:w15="http://schemas.microsoft.com/office/word/2012/wordml" xmlns:w16cex="http://schemas.microsoft.com/office/word/2018/wordml/cex" xmlns:w16cid="http://schemas.microsoft.com/office/word/2016/wordml/cid" xmlns:w16="http://schemas.microsoft.com/office/word/2018/wordml" xmlns:w16du="http://schemas.microsoft.com/office/word/2023/wordml/word16du" xmlns:w16sdtdh="http://schemas.microsoft.com/office/word/2020/wordml/sdtdatahash" xmlns:w16sdtfl="http://schemas.microsoft.com/office/word/2024/wordml/sdtformatlock" xmlns:w16se="http://schemas.microsoft.com/office/word/2015/wordml/symex" mc:Ignorable="w14 w15 w16se w16cid w16 w16cex w16sdtdh w16sdtfl w16du">
   <w:docDefaults>
     <w:rPrDefault>
       <w:rPr>
-        <w:rFonts w:asciiTheme="minorHAnsi" w:hAnsiTheme="minorHAnsi" w:eastAsiaTheme="minorHAnsi" w:cstheme="minorBidi"/>
+        <w:rFonts w:asciiTheme="minorHAnsi" w:eastAsiaTheme="minorHAnsi" w:hAnsiTheme="minorHAnsi" w:cstheme="minorBidi"/>
         <w:kern w:val="2"/>
         <w:sz w:val="22"/>
         <w:szCs w:val="22"/>
@@ -4489,14 +4309,14 @@
   <w:latentStyles w:defLockedState="0" w:defUIPriority="99" w:defSemiHidden="0" w:defUnhideWhenUsed="0" w:defQFormat="0" w:count="376">
     <w:lsdException w:name="Normal" w:uiPriority="0" w:qFormat="1"/>
     <w:lsdException w:name="heading 1" w:uiPriority="9" w:qFormat="1"/>
-    <w:lsdException w:name="heading 2" w:uiPriority="9" w:semiHidden="1" w:unhideWhenUsed="1" w:qFormat="1"/>
-    <w:lsdException w:name="heading 3" w:uiPriority="9" w:semiHidden="1" w:unhideWhenUsed="1" w:qFormat="1"/>
-    <w:lsdException w:name="heading 4" w:uiPriority="9" w:semiHidden="1" w:unhideWhenUsed="1" w:qFormat="1"/>
-    <w:lsdException w:name="heading 5" w:uiPriority="9" w:semiHidden="1" w:unhideWhenUsed="1" w:qFormat="1"/>
-    <w:lsdException w:name="heading 6" w:uiPriority="9" w:semiHidden="1" w:unhideWhenUsed="1" w:qFormat="1"/>
-    <w:lsdException w:name="heading 7" w:uiPriority="9" w:semiHidden="1" w:unhideWhenUsed="1" w:qFormat="1"/>
-    <w:lsdException w:name="heading 8" w:uiPriority="9" w:semiHidden="1" w:unhideWhenUsed="1" w:qFormat="1"/>
-    <w:lsdException w:name="heading 9" w:uiPriority="9" w:semiHidden="1" w:unhideWhenUsed="1" w:qFormat="1"/>
+    <w:lsdException w:name="heading 2" w:semiHidden="1" w:uiPriority="9" w:unhideWhenUsed="1" w:qFormat="1"/>
+    <w:lsdException w:name="heading 3" w:semiHidden="1" w:uiPriority="9" w:unhideWhenUsed="1" w:qFormat="1"/>
+    <w:lsdException w:name="heading 4" w:semiHidden="1" w:uiPriority="9" w:unhideWhenUsed="1" w:qFormat="1"/>
+    <w:lsdException w:name="heading 5" w:semiHidden="1" w:uiPriority="9" w:unhideWhenUsed="1" w:qFormat="1"/>
+    <w:lsdException w:name="heading 6" w:semiHidden="1" w:uiPriority="9" w:unhideWhenUsed="1" w:qFormat="1"/>
+    <w:lsdException w:name="heading 7" w:semiHidden="1" w:uiPriority="9" w:unhideWhenUsed="1" w:qFormat="1"/>
+    <w:lsdException w:name="heading 8" w:semiHidden="1" w:uiPriority="9" w:unhideWhenUsed="1" w:qFormat="1"/>
+    <w:lsdException w:name="heading 9" w:semiHidden="1" w:uiPriority="9" w:unhideWhenUsed="1" w:qFormat="1"/>
     <w:lsdException w:name="index 1" w:semiHidden="1" w:unhideWhenUsed="1"/>
     <w:lsdException w:name="index 2" w:semiHidden="1" w:unhideWhenUsed="1"/>
     <w:lsdException w:name="index 3" w:semiHidden="1" w:unhideWhenUsed="1"/>
@@ -4506,22 +4326,22 @@
     <w:lsdException w:name="index 7" w:semiHidden="1" w:unhideWhenUsed="1"/>
     <w:lsdException w:name="index 8" w:semiHidden="1" w:unhideWhenUsed="1"/>
     <w:lsdException w:name="index 9" w:semiHidden="1" w:unhideWhenUsed="1"/>
-    <w:lsdException w:name="toc 1" w:uiPriority="39" w:semiHidden="1" w:unhideWhenUsed="1"/>
-    <w:lsdException w:name="toc 2" w:uiPriority="39" w:semiHidden="1" w:unhideWhenUsed="1"/>
-    <w:lsdException w:name="toc 3" w:uiPriority="39" w:semiHidden="1" w:unhideWhenUsed="1"/>
-    <w:lsdException w:name="toc 4" w:uiPriority="39" w:semiHidden="1" w:unhideWhenUsed="1"/>
-    <w:lsdException w:name="toc 5" w:uiPriority="39" w:semiHidden="1" w:unhideWhenUsed="1"/>
-    <w:lsdException w:name="toc 6" w:uiPriority="39" w:semiHidden="1" w:unhideWhenUsed="1"/>
-    <w:lsdException w:name="toc 7" w:uiPriority="39" w:semiHidden="1" w:unhideWhenUsed="1"/>
-    <w:lsdException w:name="toc 8" w:uiPriority="39" w:semiHidden="1" w:unhideWhenUsed="1"/>
-    <w:lsdException w:name="toc 9" w:uiPriority="39" w:semiHidden="1" w:unhideWhenUsed="1"/>
+    <w:lsdException w:name="toc 1" w:semiHidden="1" w:uiPriority="39" w:unhideWhenUsed="1"/>
+    <w:lsdException w:name="toc 2" w:semiHidden="1" w:uiPriority="39" w:unhideWhenUsed="1"/>
+    <w:lsdException w:name="toc 3" w:semiHidden="1" w:uiPriority="39" w:unhideWhenUsed="1"/>
+    <w:lsdException w:name="toc 4" w:semiHidden="1" w:uiPriority="39" w:unhideWhenUsed="1"/>
+    <w:lsdException w:name="toc 5" w:semiHidden="1" w:uiPriority="39" w:unhideWhenUsed="1"/>
+    <w:lsdException w:name="toc 6" w:semiHidden="1" w:uiPriority="39" w:unhideWhenUsed="1"/>
+    <w:lsdException w:name="toc 7" w:semiHidden="1" w:uiPriority="39" w:unhideWhenUsed="1"/>
+    <w:lsdException w:name="toc 8" w:semiHidden="1" w:uiPriority="39" w:unhideWhenUsed="1"/>
+    <w:lsdException w:name="toc 9" w:semiHidden="1" w:uiPriority="39" w:unhideWhenUsed="1"/>
     <w:lsdException w:name="Normal Indent" w:semiHidden="1" w:unhideWhenUsed="1"/>
     <w:lsdException w:name="footnote text" w:semiHidden="1" w:unhideWhenUsed="1"/>
     <w:lsdException w:name="annotation text" w:semiHidden="1" w:unhideWhenUsed="1"/>
     <w:lsdException w:name="header" w:semiHidden="1" w:unhideWhenUsed="1"/>
     <w:lsdException w:name="footer" w:semiHidden="1" w:unhideWhenUsed="1"/>
     <w:lsdException w:name="index heading" w:semiHidden="1" w:unhideWhenUsed="1"/>
-    <w:lsdException w:name="caption" w:uiPriority="35" w:semiHidden="1" w:unhideWhenUsed="1" w:qFormat="1"/>
+    <w:lsdException w:name="caption" w:semiHidden="1" w:uiPriority="35" w:unhideWhenUsed="1" w:qFormat="1"/>
     <w:lsdException w:name="table of figures" w:semiHidden="1" w:unhideWhenUsed="1"/>
     <w:lsdException w:name="envelope address" w:semiHidden="1" w:unhideWhenUsed="1"/>
     <w:lsdException w:name="envelope return" w:semiHidden="1" w:unhideWhenUsed="1"/>
@@ -4552,7 +4372,7 @@
     <w:lsdException w:name="Title" w:uiPriority="10" w:qFormat="1"/>
     <w:lsdException w:name="Closing" w:semiHidden="1" w:unhideWhenUsed="1"/>
     <w:lsdException w:name="Signature" w:semiHidden="1" w:unhideWhenUsed="1"/>
-    <w:lsdException w:name="Default Paragraph Font" w:uiPriority="1" w:semiHidden="1" w:unhideWhenUsed="1"/>
+    <w:lsdException w:name="Default Paragraph Font" w:semiHidden="1" w:uiPriority="1" w:unhideWhenUsed="1"/>
     <w:lsdException w:name="Body Text" w:semiHidden="1" w:unhideWhenUsed="1"/>
     <w:lsdException w:name="Body Text Indent" w:semiHidden="1" w:unhideWhenUsed="1"/>
     <w:lsdException w:name="List Continue" w:semiHidden="1" w:unhideWhenUsed="1"/>
@@ -4752,8 +4572,8 @@
     <w:lsdException w:name="Subtle Reference" w:uiPriority="31" w:qFormat="1"/>
     <w:lsdException w:name="Intense Reference" w:uiPriority="32" w:qFormat="1"/>
     <w:lsdException w:name="Book Title" w:uiPriority="33" w:qFormat="1"/>
-    <w:lsdException w:name="Bibliography" w:uiPriority="37" w:semiHidden="1" w:unhideWhenUsed="1"/>
-    <w:lsdException w:name="TOC Heading" w:uiPriority="39" w:semiHidden="1" w:unhideWhenUsed="1" w:qFormat="1"/>
+    <w:lsdException w:name="Bibliography" w:semiHidden="1" w:uiPriority="37" w:unhideWhenUsed="1"/>
+    <w:lsdException w:name="TOC Heading" w:semiHidden="1" w:uiPriority="39" w:unhideWhenUsed="1" w:qFormat="1"/>
     <w:lsdException w:name="Plain Table 1" w:uiPriority="41"/>
     <w:lsdException w:name="Plain Table 2" w:uiPriority="42"/>
     <w:lsdException w:name="Plain Table 3" w:uiPriority="43"/>
@@ -4864,7 +4684,7 @@
     <w:lsdException w:name="Unresolved Mention" w:semiHidden="1" w:unhideWhenUsed="1"/>
     <w:lsdException w:name="Smart Link" w:semiHidden="1" w:unhideWhenUsed="1"/>
   </w:latentStyles>
-  <w:style w:type="paragraph" w:styleId="Normal" w:default="1">
+  <w:style w:type="paragraph" w:default="1" w:styleId="Normal">
     <w:name w:val="Normal"/>
     <w:qFormat/>
   </w:style>
@@ -4883,7 +4703,7 @@
       <w:outlineLvl w:val="0"/>
     </w:pPr>
     <w:rPr>
-      <w:rFonts w:asciiTheme="majorHAnsi" w:hAnsiTheme="majorHAnsi" w:eastAsiaTheme="majorEastAsia" w:cstheme="majorBidi"/>
+      <w:rFonts w:asciiTheme="majorHAnsi" w:eastAsiaTheme="majorEastAsia" w:hAnsiTheme="majorHAnsi" w:cstheme="majorBidi"/>
       <w:color w:val="2E74B5" w:themeColor="accent1" w:themeShade="BF"/>
       <w:sz w:val="40"/>
       <w:szCs w:val="40"/>
@@ -4906,7 +4726,7 @@
       <w:outlineLvl w:val="1"/>
     </w:pPr>
     <w:rPr>
-      <w:rFonts w:asciiTheme="majorHAnsi" w:hAnsiTheme="majorHAnsi" w:eastAsiaTheme="majorEastAsia" w:cstheme="majorBidi"/>
+      <w:rFonts w:asciiTheme="majorHAnsi" w:eastAsiaTheme="majorEastAsia" w:hAnsiTheme="majorHAnsi" w:cstheme="majorBidi"/>
       <w:color w:val="2E74B5" w:themeColor="accent1" w:themeShade="BF"/>
       <w:sz w:val="32"/>
       <w:szCs w:val="32"/>
@@ -5067,12 +4887,13 @@
       <w:color w:val="272727" w:themeColor="text1" w:themeTint="D8"/>
     </w:rPr>
   </w:style>
-  <w:style w:type="character" w:styleId="DefaultParagraphFont" w:default="1">
+  <w:style w:type="character" w:default="1" w:styleId="DefaultParagraphFont">
     <w:name w:val="Default Paragraph Font"/>
     <w:uiPriority w:val="1"/>
+    <w:semiHidden/>
     <w:unhideWhenUsed/>
   </w:style>
-  <w:style w:type="table" w:styleId="TableNormal" w:default="1">
+  <w:style w:type="table" w:default="1" w:styleId="TableNormal">
     <w:name w:val="Normal Table"/>
     <w:uiPriority w:val="99"/>
     <w:semiHidden/>
@@ -5087,26 +4908,26 @@
       </w:tblCellMar>
     </w:tblPr>
   </w:style>
-  <w:style w:type="numbering" w:styleId="NoList" w:default="1">
+  <w:style w:type="numbering" w:default="1" w:styleId="NoList">
     <w:name w:val="No List"/>
     <w:uiPriority w:val="99"/>
     <w:semiHidden/>
     <w:unhideWhenUsed/>
   </w:style>
-  <w:style w:type="character" w:styleId="Heading1Char" w:customStyle="1">
+  <w:style w:type="character" w:customStyle="1" w:styleId="Heading1Char">
     <w:name w:val="Heading 1 Char"/>
     <w:basedOn w:val="DefaultParagraphFont"/>
     <w:link w:val="Heading1"/>
     <w:uiPriority w:val="9"/>
     <w:rsid w:val="00930ADE"/>
     <w:rPr>
-      <w:rFonts w:asciiTheme="majorHAnsi" w:hAnsiTheme="majorHAnsi" w:eastAsiaTheme="majorEastAsia" w:cstheme="majorBidi"/>
+      <w:rFonts w:asciiTheme="majorHAnsi" w:eastAsiaTheme="majorEastAsia" w:hAnsiTheme="majorHAnsi" w:cstheme="majorBidi"/>
       <w:color w:val="2E74B5" w:themeColor="accent1" w:themeShade="BF"/>
       <w:sz w:val="40"/>
       <w:szCs w:val="40"/>
     </w:rPr>
   </w:style>
-  <w:style w:type="character" w:styleId="Heading2Char" w:customStyle="1">
+  <w:style w:type="character" w:customStyle="1" w:styleId="Heading2Char">
     <w:name w:val="Heading 2 Char"/>
     <w:basedOn w:val="DefaultParagraphFont"/>
     <w:link w:val="Heading2"/>
@@ -5114,13 +4935,13 @@
     <w:semiHidden/>
     <w:rsid w:val="00930ADE"/>
     <w:rPr>
-      <w:rFonts w:asciiTheme="majorHAnsi" w:hAnsiTheme="majorHAnsi" w:eastAsiaTheme="majorEastAsia" w:cstheme="majorBidi"/>
+      <w:rFonts w:asciiTheme="majorHAnsi" w:eastAsiaTheme="majorEastAsia" w:hAnsiTheme="majorHAnsi" w:cstheme="majorBidi"/>
       <w:color w:val="2E74B5" w:themeColor="accent1" w:themeShade="BF"/>
       <w:sz w:val="32"/>
       <w:szCs w:val="32"/>
     </w:rPr>
   </w:style>
-  <w:style w:type="character" w:styleId="Heading3Char" w:customStyle="1">
+  <w:style w:type="character" w:customStyle="1" w:styleId="Heading3Char">
     <w:name w:val="Heading 3 Char"/>
     <w:basedOn w:val="DefaultParagraphFont"/>
     <w:link w:val="Heading3"/>
@@ -5134,7 +4955,7 @@
       <w:szCs w:val="28"/>
     </w:rPr>
   </w:style>
-  <w:style w:type="character" w:styleId="Heading4Char" w:customStyle="1">
+  <w:style w:type="character" w:customStyle="1" w:styleId="Heading4Char">
     <w:name w:val="Heading 4 Char"/>
     <w:basedOn w:val="DefaultParagraphFont"/>
     <w:link w:val="Heading4"/>
@@ -5148,7 +4969,7 @@
       <w:color w:val="2E74B5" w:themeColor="accent1" w:themeShade="BF"/>
     </w:rPr>
   </w:style>
-  <w:style w:type="character" w:styleId="Heading5Char" w:customStyle="1">
+  <w:style w:type="character" w:customStyle="1" w:styleId="Heading5Char">
     <w:name w:val="Heading 5 Char"/>
     <w:basedOn w:val="DefaultParagraphFont"/>
     <w:link w:val="Heading5"/>
@@ -5160,7 +4981,7 @@
       <w:color w:val="2E74B5" w:themeColor="accent1" w:themeShade="BF"/>
     </w:rPr>
   </w:style>
-  <w:style w:type="character" w:styleId="Heading6Char" w:customStyle="1">
+  <w:style w:type="character" w:customStyle="1" w:styleId="Heading6Char">
     <w:name w:val="Heading 6 Char"/>
     <w:basedOn w:val="DefaultParagraphFont"/>
     <w:link w:val="Heading6"/>
@@ -5174,7 +4995,7 @@
       <w:color w:val="595959" w:themeColor="text1" w:themeTint="A6"/>
     </w:rPr>
   </w:style>
-  <w:style w:type="character" w:styleId="Heading7Char" w:customStyle="1">
+  <w:style w:type="character" w:customStyle="1" w:styleId="Heading7Char">
     <w:name w:val="Heading 7 Char"/>
     <w:basedOn w:val="DefaultParagraphFont"/>
     <w:link w:val="Heading7"/>
@@ -5186,7 +5007,7 @@
       <w:color w:val="595959" w:themeColor="text1" w:themeTint="A6"/>
     </w:rPr>
   </w:style>
-  <w:style w:type="character" w:styleId="Heading8Char" w:customStyle="1">
+  <w:style w:type="character" w:customStyle="1" w:styleId="Heading8Char">
     <w:name w:val="Heading 8 Char"/>
     <w:basedOn w:val="DefaultParagraphFont"/>
     <w:link w:val="Heading8"/>
@@ -5200,7 +5021,7 @@
       <w:color w:val="272727" w:themeColor="text1" w:themeTint="D8"/>
     </w:rPr>
   </w:style>
-  <w:style w:type="character" w:styleId="Heading9Char" w:customStyle="1">
+  <w:style w:type="character" w:customStyle="1" w:styleId="Heading9Char">
     <w:name w:val="Heading 9 Char"/>
     <w:basedOn w:val="DefaultParagraphFont"/>
     <w:link w:val="Heading9"/>
@@ -5225,21 +5046,21 @@
       <w:contextualSpacing/>
     </w:pPr>
     <w:rPr>
-      <w:rFonts w:asciiTheme="majorHAnsi" w:hAnsiTheme="majorHAnsi" w:eastAsiaTheme="majorEastAsia" w:cstheme="majorBidi"/>
+      <w:rFonts w:asciiTheme="majorHAnsi" w:eastAsiaTheme="majorEastAsia" w:hAnsiTheme="majorHAnsi" w:cstheme="majorBidi"/>
       <w:spacing w:val="-10"/>
       <w:kern w:val="28"/>
       <w:sz w:val="56"/>
       <w:szCs w:val="56"/>
     </w:rPr>
   </w:style>
-  <w:style w:type="character" w:styleId="TitleChar" w:customStyle="1">
+  <w:style w:type="character" w:customStyle="1" w:styleId="TitleChar">
     <w:name w:val="Title Char"/>
     <w:basedOn w:val="DefaultParagraphFont"/>
     <w:link w:val="Title"/>
     <w:uiPriority w:val="10"/>
     <w:rsid w:val="00930ADE"/>
     <w:rPr>
-      <w:rFonts w:asciiTheme="majorHAnsi" w:hAnsiTheme="majorHAnsi" w:eastAsiaTheme="majorEastAsia" w:cstheme="majorBidi"/>
+      <w:rFonts w:asciiTheme="majorHAnsi" w:eastAsiaTheme="majorEastAsia" w:hAnsiTheme="majorHAnsi" w:cstheme="majorBidi"/>
       <w:spacing w:val="-10"/>
       <w:kern w:val="28"/>
       <w:sz w:val="56"/>
@@ -5267,7 +5088,7 @@
       <w:szCs w:val="28"/>
     </w:rPr>
   </w:style>
-  <w:style w:type="character" w:styleId="SubtitleChar" w:customStyle="1">
+  <w:style w:type="character" w:customStyle="1" w:styleId="SubtitleChar">
     <w:name w:val="Subtitle Char"/>
     <w:basedOn w:val="DefaultParagraphFont"/>
     <w:link w:val="Subtitle"/>
@@ -5299,7 +5120,7 @@
       <w:color w:val="404040" w:themeColor="text1" w:themeTint="BF"/>
     </w:rPr>
   </w:style>
-  <w:style w:type="character" w:styleId="QuoteChar" w:customStyle="1">
+  <w:style w:type="character" w:customStyle="1" w:styleId="QuoteChar">
     <w:name w:val="Quote Char"/>
     <w:basedOn w:val="DefaultParagraphFont"/>
     <w:link w:val="Quote"/>
@@ -5344,8 +5165,8 @@
     <w:rsid w:val="00930ADE"/>
     <w:pPr>
       <w:pBdr>
-        <w:top w:val="single" w:color="2E74B5" w:themeColor="accent1" w:themeShade="BF" w:sz="4" w:space="10"/>
-        <w:bottom w:val="single" w:color="2E74B5" w:themeColor="accent1" w:themeShade="BF" w:sz="4" w:space="10"/>
+        <w:top w:val="single" w:sz="4" w:space="10" w:color="2E74B5" w:themeColor="accent1" w:themeShade="BF"/>
+        <w:bottom w:val="single" w:sz="4" w:space="10" w:color="2E74B5" w:themeColor="accent1" w:themeShade="BF"/>
       </w:pBdr>
       <w:spacing w:before="360" w:after="360"/>
       <w:ind w:left="864" w:right="864"/>
@@ -5357,7 +5178,7 @@
       <w:color w:val="2E74B5" w:themeColor="accent1" w:themeShade="BF"/>
     </w:rPr>
   </w:style>
-  <w:style w:type="character" w:styleId="IntenseQuoteChar" w:customStyle="1">
+  <w:style w:type="character" w:customStyle="1" w:styleId="IntenseQuoteChar">
     <w:name w:val="Intense Quote Char"/>
     <w:basedOn w:val="DefaultParagraphFont"/>
     <w:link w:val="IntenseQuote"/>
@@ -5384,9 +5205,9 @@
     </w:rPr>
   </w:style>
   <w:style w:type="character" w:styleId="Hyperlink">
-    <w:uiPriority w:val="99"/>
     <w:name w:val="Hyperlink"/>
     <w:basedOn w:val="DefaultParagraphFont"/>
+    <w:uiPriority w:val="99"/>
     <w:unhideWhenUsed/>
     <w:rsid w:val="2CBD7257"/>
     <w:rPr>
@@ -5693,6 +5514,15 @@
 </file>
 
 <file path=customXml/item1.xml><?xml version="1.0" encoding="utf-8"?>
+<?mso-contentType ?>
+<FormTemplates xmlns="http://schemas.microsoft.com/sharepoint/v3/contenttype/forms">
+  <Display>DocumentLibraryForm</Display>
+  <Edit>DocumentLibraryForm</Edit>
+  <New>DocumentLibraryForm</New>
+</FormTemplates>
+</file>
+
+<file path=customXml/item2.xml><?xml version="1.0" encoding="utf-8"?>
 <ct:contentTypeSchema xmlns:ct="http://schemas.microsoft.com/office/2006/metadata/contentType" xmlns:ma="http://schemas.microsoft.com/office/2006/metadata/properties/metaAttributes" ct:_="" ma:_="" ma:contentTypeName="Document" ma:contentTypeID="0x010100E89BD2FF7241494A85A6AAA7AD9A58E4" ma:contentTypeVersion="15" ma:contentTypeDescription="Create a new document." ma:contentTypeScope="" ma:versionID="44caed7fdce8fb3cb1cb0bf8ade187ce">
   <xsd:schema xmlns:xsd="http://www.w3.org/2001/XMLSchema" xmlns:xs="http://www.w3.org/2001/XMLSchema" xmlns:p="http://schemas.microsoft.com/office/2006/metadata/properties" xmlns:ns3="52b5c5f3-8b6f-4d9c-9bda-3243bb2aa8d1" xmlns:ns4="aab36355-e6a5-4161-870e-c06e15086bce" targetNamespace="http://schemas.microsoft.com/office/2006/metadata/properties" ma:root="true" ma:fieldsID="67e6b409742ef55f7f1636ef054e23a0" ns3:_="" ns4:_="">
     <xsd:import namespace="52b5c5f3-8b6f-4d9c-9bda-3243bb2aa8d1"/>
@@ -5925,15 +5755,6 @@
 </ct:contentTypeSchema>
 </file>
 
-<file path=customXml/item2.xml><?xml version="1.0" encoding="utf-8"?>
-<?mso-contentType ?>
-<FormTemplates xmlns="http://schemas.microsoft.com/sharepoint/v3/contenttype/forms">
-  <Display>DocumentLibraryForm</Display>
-  <Edit>DocumentLibraryForm</Edit>
-  <New>DocumentLibraryForm</New>
-</FormTemplates>
-</file>
-
 <file path=customXml/item3.xml><?xml version="1.0" encoding="utf-8"?>
 <p:properties xmlns:p="http://schemas.microsoft.com/office/2006/metadata/properties" xmlns:xsi="http://www.w3.org/2001/XMLSchema-instance" xmlns:pc="http://schemas.microsoft.com/office/infopath/2007/PartnerControls">
   <documentManagement>
@@ -5943,6 +5764,14 @@
 </file>
 
 <file path=customXml/itemProps1.xml><?xml version="1.0" encoding="utf-8"?>
+<ds:datastoreItem xmlns:ds="http://schemas.openxmlformats.org/officeDocument/2006/customXml" ds:itemID="{A0088DC3-04B2-4B3C-97AD-0A48CA5B93BB}">
+  <ds:schemaRefs>
+    <ds:schemaRef ds:uri="http://schemas.microsoft.com/sharepoint/v3/contenttype/forms"/>
+  </ds:schemaRefs>
+</ds:datastoreItem>
+</file>
+
+<file path=customXml/itemProps2.xml><?xml version="1.0" encoding="utf-8"?>
 <ds:datastoreItem xmlns:ds="http://schemas.openxmlformats.org/officeDocument/2006/customXml" ds:itemID="{30642BE5-9AF7-47E7-BC5B-66159BEEF565}">
   <ds:schemaRefs>
     <ds:schemaRef ds:uri="http://schemas.microsoft.com/office/2006/metadata/contentType"/>
@@ -5961,26 +5790,11 @@
 </ds:datastoreItem>
 </file>
 
-<file path=customXml/itemProps2.xml><?xml version="1.0" encoding="utf-8"?>
-<ds:datastoreItem xmlns:ds="http://schemas.openxmlformats.org/officeDocument/2006/customXml" ds:itemID="{A0088DC3-04B2-4B3C-97AD-0A48CA5B93BB}">
-  <ds:schemaRefs>
-    <ds:schemaRef ds:uri="http://schemas.microsoft.com/sharepoint/v3/contenttype/forms"/>
-  </ds:schemaRefs>
-</ds:datastoreItem>
-</file>
-
 <file path=customXml/itemProps3.xml><?xml version="1.0" encoding="utf-8"?>
 <ds:datastoreItem xmlns:ds="http://schemas.openxmlformats.org/officeDocument/2006/customXml" ds:itemID="{FB152877-47C6-4C3A-99A5-3AFB6F0E1364}">
   <ds:schemaRefs>
-    <ds:schemaRef ds:uri="http://schemas.openxmlformats.org/package/2006/metadata/core-properties"/>
-    <ds:schemaRef ds:uri="http://www.w3.org/XML/1998/namespace"/>
-    <ds:schemaRef ds:uri="http://purl.org/dc/elements/1.1/"/>
     <ds:schemaRef ds:uri="http://schemas.microsoft.com/office/2006/metadata/properties"/>
     <ds:schemaRef ds:uri="http://schemas.microsoft.com/office/infopath/2007/PartnerControls"/>
-    <ds:schemaRef ds:uri="http://schemas.microsoft.com/office/2006/documentManagement/types"/>
-    <ds:schemaRef ds:uri="http://purl.org/dc/dcmitype/"/>
-    <ds:schemaRef ds:uri="http://purl.org/dc/terms/"/>
-    <ds:schemaRef ds:uri="aab36355-e6a5-4161-870e-c06e15086bce"/>
     <ds:schemaRef ds:uri="52b5c5f3-8b6f-4d9c-9bda-3243bb2aa8d1"/>
   </ds:schemaRefs>
 </ds:datastoreItem>

</xml_diff>